<commit_message>
Circle Language Spec: System Objects: Put together the content of multiple System Interface articles into one article.
</commit_message>
<xml_diff>
--- a/1.1. Circle Language Spec/05. System Objects/30. System Interfaces.docx
+++ b/1.1. Circle Language Spec/05. System Objects/30. System Interfaces.docx
@@ -86,7 +86,7 @@
           <w:noProof/>
         </w:rPr>
         <w:drawing>
-          <wp:inline distT="0" distB="0" distL="0" distR="0">
+          <wp:inline distT="0" distB="0" distL="0" distR="0" wp14:anchorId="0E7535E3" wp14:editId="41A0ED1A">
             <wp:extent cx="941070" cy="908050"/>
             <wp:effectExtent l="0" t="0" r="0" b="0"/>
             <wp:docPr id="1" name="Picture 1"/>
@@ -146,12 +146,7 @@
         <w:t>But a</w:t>
       </w:r>
       <w:r>
-        <w:t xml:space="preserve">ll objects, references and lists are based </w:t>
-      </w:r>
-      <w:bookmarkStart w:id="0" w:name="_GoBack"/>
-      <w:bookmarkEnd w:id="0"/>
-      <w:r>
-        <w:t>on system objects. Y</w:t>
+        <w:t>ll objects, references and lists are based on system objects. Y</w:t>
       </w:r>
       <w:r>
         <w:t xml:space="preserve">ou can </w:t>
@@ -219,7 +214,7 @@
           <w:noProof/>
         </w:rPr>
         <w:drawing>
-          <wp:inline distT="0" distB="0" distL="0" distR="0">
+          <wp:inline distT="0" distB="0" distL="0" distR="0" wp14:anchorId="55B4DBA8" wp14:editId="165B9460">
             <wp:extent cx="920750" cy="864235"/>
             <wp:effectExtent l="0" t="0" r="0" b="0"/>
             <wp:docPr id="2" name="Picture 2"/>
@@ -338,7 +333,7 @@
           <w:noProof/>
         </w:rPr>
         <w:drawing>
-          <wp:inline distT="0" distB="0" distL="0" distR="0">
+          <wp:inline distT="0" distB="0" distL="0" distR="0" wp14:anchorId="5257E045" wp14:editId="10439627">
             <wp:extent cx="2560320" cy="2240915"/>
             <wp:effectExtent l="0" t="0" r="0" b="0"/>
             <wp:docPr id="3" name="Picture 3"/>
@@ -436,7 +431,7 @@
           <w:noProof/>
         </w:rPr>
         <w:drawing>
-          <wp:inline distT="0" distB="0" distL="0" distR="0">
+          <wp:inline distT="0" distB="0" distL="0" distR="0" wp14:anchorId="0BE41CE7" wp14:editId="49358F60">
             <wp:extent cx="2178050" cy="2134870"/>
             <wp:effectExtent l="0" t="0" r="0" b="0"/>
             <wp:docPr id="4" name="Picture 4"/>
@@ -648,7 +643,7 @@
           <w:noProof/>
         </w:rPr>
         <w:drawing>
-          <wp:inline distT="0" distB="0" distL="0" distR="0">
+          <wp:inline distT="0" distB="0" distL="0" distR="0" wp14:anchorId="26CA3E54" wp14:editId="37C5D7EF">
             <wp:extent cx="1805305" cy="1925320"/>
             <wp:effectExtent l="0" t="0" r="0" b="0"/>
             <wp:docPr id="5" name="Picture 5"/>
@@ -858,7 +853,7 @@
           <w:noProof/>
         </w:rPr>
         <w:drawing>
-          <wp:inline distT="0" distB="0" distL="0" distR="0">
+          <wp:inline distT="0" distB="0" distL="0" distR="0" wp14:anchorId="3BF9C73D" wp14:editId="785D39B6">
             <wp:extent cx="658495" cy="658495"/>
             <wp:effectExtent l="0" t="0" r="0" b="0"/>
             <wp:docPr id="6" name="Picture 6"/>
@@ -962,7 +957,7 @@
           <w:noProof/>
         </w:rPr>
         <w:drawing>
-          <wp:inline distT="0" distB="0" distL="0" distR="0">
+          <wp:inline distT="0" distB="0" distL="0" distR="0" wp14:anchorId="2B7BF10E" wp14:editId="4CDB7C54">
             <wp:extent cx="1200150" cy="748030"/>
             <wp:effectExtent l="0" t="0" r="0" b="0"/>
             <wp:docPr id="7" name="Picture 7"/>
@@ -1070,7 +1065,7 @@
           <w:noProof/>
         </w:rPr>
         <w:drawing>
-          <wp:inline distT="0" distB="0" distL="0" distR="0">
+          <wp:inline distT="0" distB="0" distL="0" distR="0" wp14:anchorId="1B3D7EFB" wp14:editId="213D1C35">
             <wp:extent cx="890905" cy="817880"/>
             <wp:effectExtent l="0" t="0" r="0" b="0"/>
             <wp:docPr id="8" name="Picture 8"/>
@@ -1126,35 +1121,3439 @@
       </w:pPr>
     </w:p>
     <w:p>
-      <w:pPr>
+      <w:r>
+        <w:t xml:space="preserve">It also looks as if you have broken open the </w:t>
+      </w:r>
+      <w:r>
+        <w:t xml:space="preserve">shell of the </w:t>
+      </w:r>
+      <w:r>
+        <w:t>symbol to see its inner workings.</w:t>
+      </w:r>
+      <w:r>
+        <w:t xml:space="preserve"> It looks like you have opened up the system and can see its internal wiring.</w:t>
+      </w:r>
+      <w:r>
+        <w:t xml:space="preserve"> </w:t>
+      </w:r>
+      <w:r>
+        <w:t xml:space="preserve">The system </w:t>
+      </w:r>
+      <w:r>
+        <w:t xml:space="preserve">interface </w:t>
+      </w:r>
+      <w:r>
+        <w:t>is like seeing the setup of the symbol machine.</w:t>
+      </w:r>
+    </w:p>
+    <w:p>
+      <w:pPr>
+        <w:pStyle w:val="Heading3"/>
+      </w:pPr>
+      <w:r>
+        <w:t>System Interface of an Object</w:t>
+      </w:r>
+    </w:p>
+    <w:p>
+      <w:r>
+        <w:t xml:space="preserve">The main thing you see when showing the system interface of an </w:t>
+      </w:r>
+      <w:r>
+        <w:rPr>
+          <w:rStyle w:val="CodeChar"/>
+        </w:rPr>
+        <w:t>Object</w:t>
+      </w:r>
+      <w:r>
+        <w:t xml:space="preserve"> is the </w:t>
+      </w:r>
+      <w:r>
+        <w:rPr>
+          <w:rStyle w:val="CodeChar"/>
+        </w:rPr>
+        <w:t xml:space="preserve">Related Items &amp; Related Lists </w:t>
+      </w:r>
+      <w:r>
+        <w:t>collections.</w:t>
+      </w:r>
+    </w:p>
+    <w:p>
+      <w:pPr>
+        <w:pStyle w:val="Spacing"/>
+      </w:pPr>
+    </w:p>
+    <w:p>
+      <w:pPr>
+        <w:ind w:left="852"/>
+      </w:pPr>
+      <w:r>
+        <w:rPr>
+          <w:noProof/>
+        </w:rPr>
+        <w:drawing>
+          <wp:inline distT="0" distB="0" distL="0" distR="0" wp14:anchorId="4E917238" wp14:editId="3CD7A051">
+            <wp:extent cx="2178050" cy="2134870"/>
+            <wp:effectExtent l="0" t="0" r="0" b="0"/>
+            <wp:docPr id="23" name="Picture 23"/>
+            <wp:cNvGraphicFramePr>
+              <a:graphicFrameLocks xmlns:a="http://schemas.openxmlformats.org/drawingml/2006/main" noChangeAspect="1"/>
+            </wp:cNvGraphicFramePr>
+            <a:graphic xmlns:a="http://schemas.openxmlformats.org/drawingml/2006/main">
+              <a:graphicData uri="http://schemas.openxmlformats.org/drawingml/2006/picture">
+                <pic:pic xmlns:pic="http://schemas.openxmlformats.org/drawingml/2006/picture">
+                  <pic:nvPicPr>
+                    <pic:cNvPr id="0" name="Picture 1"/>
+                    <pic:cNvPicPr>
+                      <a:picLocks noChangeAspect="1" noChangeArrowheads="1"/>
+                    </pic:cNvPicPr>
+                  </pic:nvPicPr>
+                  <pic:blipFill>
+                    <a:blip r:embed="rId8">
+                      <a:lum bright="-24000"/>
+                      <a:extLst>
+                        <a:ext uri="{28A0092B-C50C-407E-A947-70E740481C1C}">
+                          <a14:useLocalDpi xmlns:a14="http://schemas.microsoft.com/office/drawing/2010/main" val="0"/>
+                        </a:ext>
+                      </a:extLst>
+                    </a:blip>
+                    <a:srcRect/>
+                    <a:stretch>
+                      <a:fillRect/>
+                    </a:stretch>
+                  </pic:blipFill>
+                  <pic:spPr bwMode="auto">
+                    <a:xfrm>
+                      <a:off x="0" y="0"/>
+                      <a:ext cx="2178050" cy="2134870"/>
+                    </a:xfrm>
+                    <a:prstGeom prst="rect">
+                      <a:avLst/>
+                    </a:prstGeom>
+                    <a:noFill/>
+                    <a:ln>
+                      <a:noFill/>
+                    </a:ln>
+                  </pic:spPr>
+                </pic:pic>
+              </a:graphicData>
+            </a:graphic>
+          </wp:inline>
+        </w:drawing>
+      </w:r>
+    </w:p>
+    <w:p>
+      <w:pPr>
+        <w:pStyle w:val="Spacing"/>
+      </w:pPr>
+    </w:p>
+    <w:p>
+      <w:r>
+        <w:t>But apart from sub-objects, an object has the following aspects:</w:t>
+      </w:r>
+    </w:p>
+    <w:p>
+      <w:pPr>
+        <w:pStyle w:val="Spacing"/>
+      </w:pPr>
+    </w:p>
+    <w:p>
+      <w:pPr>
+        <w:ind w:left="852"/>
+      </w:pPr>
+      <w:r>
+        <w:t xml:space="preserve">- </w:t>
+      </w:r>
+      <w:r>
+        <w:rPr>
+          <w:rStyle w:val="CodeChar"/>
+        </w:rPr>
+        <w:t>Value</w:t>
+      </w:r>
+    </w:p>
+    <w:p>
+      <w:pPr>
+        <w:ind w:left="852"/>
+      </w:pPr>
+      <w:r>
+        <w:t xml:space="preserve">- </w:t>
+      </w:r>
+      <w:r>
+        <w:rPr>
+          <w:rStyle w:val="CodeChar"/>
+        </w:rPr>
+        <w:t>Class</w:t>
+      </w:r>
+    </w:p>
+    <w:p>
+      <w:pPr>
+        <w:ind w:left="852"/>
+      </w:pPr>
+      <w:r>
+        <w:t xml:space="preserve">- </w:t>
+      </w:r>
+      <w:r>
+        <w:rPr>
+          <w:rStyle w:val="CodeChar"/>
+        </w:rPr>
+        <w:t>Execute</w:t>
+      </w:r>
+    </w:p>
+    <w:p>
+      <w:pPr>
+        <w:ind w:left="852"/>
+      </w:pPr>
+      <w:r>
+        <w:t xml:space="preserve">- </w:t>
+      </w:r>
+      <w:r>
+        <w:rPr>
+          <w:rStyle w:val="CodeChar"/>
+        </w:rPr>
+        <w:t>Clone</w:t>
+      </w:r>
+    </w:p>
+    <w:p>
+      <w:pPr>
+        <w:ind w:left="852"/>
+        <w:rPr>
+          <w:rStyle w:val="CodeChar"/>
+        </w:rPr>
+      </w:pPr>
+      <w:r>
+        <w:t xml:space="preserve">- </w:t>
+      </w:r>
+      <w:r>
+        <w:rPr>
+          <w:rStyle w:val="CodeChar"/>
+        </w:rPr>
+        <w:t>Data</w:t>
+      </w:r>
+    </w:p>
+    <w:p>
+      <w:pPr>
+        <w:pStyle w:val="Spacing"/>
+      </w:pPr>
+    </w:p>
+    <w:p>
+      <w:pPr>
+        <w:rPr>
+          <w:rStyle w:val="CodeChar"/>
+        </w:rPr>
+      </w:pPr>
+      <w:r>
+        <w:t>They are controlled through system commands. Those commands will also be visible inside the system interface.</w:t>
+      </w:r>
+    </w:p>
+    <w:p>
+      <w:pPr>
+        <w:pStyle w:val="Heading4"/>
+      </w:pPr>
+      <w:r>
+        <w:t>The Value Aspect in the System Interface</w:t>
+      </w:r>
+    </w:p>
+    <w:p>
+      <w:r>
+        <w:t xml:space="preserve">The </w:t>
+      </w:r>
+      <w:r>
+        <w:rPr>
+          <w:rStyle w:val="CodeChar"/>
+        </w:rPr>
+        <w:t xml:space="preserve">Value </w:t>
+      </w:r>
+      <w:r>
+        <w:t>aspect is controlled through two commands:</w:t>
+      </w:r>
+    </w:p>
+    <w:p>
+      <w:pPr>
+        <w:pStyle w:val="Spacing"/>
+      </w:pPr>
+    </w:p>
+    <w:p>
+      <w:pPr>
+        <w:ind w:left="852"/>
+      </w:pPr>
+      <w:r>
+        <w:rPr>
+          <w:rStyle w:val="CodeChar"/>
+        </w:rPr>
+        <w:t>Value Get</w:t>
+      </w:r>
+    </w:p>
+    <w:p>
+      <w:pPr>
+        <w:ind w:left="852"/>
+      </w:pPr>
+      <w:r>
+        <w:rPr>
+          <w:rStyle w:val="CodeChar"/>
+        </w:rPr>
+        <w:t>Value Set</w:t>
+      </w:r>
+    </w:p>
+    <w:p>
+      <w:pPr>
+        <w:pStyle w:val="Spacing"/>
+      </w:pPr>
+    </w:p>
+    <w:p>
+      <w:r>
+        <w:t xml:space="preserve">The </w:t>
+      </w:r>
+      <w:r>
+        <w:rPr>
+          <w:rStyle w:val="CodeChar"/>
+        </w:rPr>
+        <w:t xml:space="preserve">Value </w:t>
+      </w:r>
+      <w:r>
+        <w:t xml:space="preserve">aspect is represented by a triangle, that wraps together the members to control the </w:t>
+      </w:r>
+      <w:r>
+        <w:rPr>
+          <w:rStyle w:val="CodeChar"/>
+        </w:rPr>
+        <w:t xml:space="preserve">Value </w:t>
+      </w:r>
+      <w:r>
+        <w:t>aspect:</w:t>
+      </w:r>
+    </w:p>
+    <w:p>
+      <w:pPr>
+        <w:pStyle w:val="Spacing"/>
+      </w:pPr>
+    </w:p>
+    <w:p>
+      <w:pPr>
+        <w:ind w:left="852"/>
+      </w:pPr>
+      <w:r>
+        <w:rPr>
+          <w:noProof/>
+        </w:rPr>
+        <w:drawing>
+          <wp:inline distT="0" distB="0" distL="0" distR="0" wp14:anchorId="372E1253" wp14:editId="7D81DE41">
+            <wp:extent cx="2038350" cy="2167890"/>
+            <wp:effectExtent l="0" t="0" r="0" b="0"/>
+            <wp:docPr id="24" name="Picture 24"/>
+            <wp:cNvGraphicFramePr>
+              <a:graphicFrameLocks xmlns:a="http://schemas.openxmlformats.org/drawingml/2006/main" noChangeAspect="1"/>
+            </wp:cNvGraphicFramePr>
+            <a:graphic xmlns:a="http://schemas.openxmlformats.org/drawingml/2006/main">
+              <a:graphicData uri="http://schemas.openxmlformats.org/drawingml/2006/picture">
+                <pic:pic xmlns:pic="http://schemas.openxmlformats.org/drawingml/2006/picture">
+                  <pic:nvPicPr>
+                    <pic:cNvPr id="0" name="Picture 2"/>
+                    <pic:cNvPicPr>
+                      <a:picLocks noChangeAspect="1" noChangeArrowheads="1"/>
+                    </pic:cNvPicPr>
+                  </pic:nvPicPr>
+                  <pic:blipFill>
+                    <a:blip r:embed="rId9">
+                      <a:lum bright="-18000"/>
+                      <a:extLst>
+                        <a:ext uri="{28A0092B-C50C-407E-A947-70E740481C1C}">
+                          <a14:useLocalDpi xmlns:a14="http://schemas.microsoft.com/office/drawing/2010/main" val="0"/>
+                        </a:ext>
+                      </a:extLst>
+                    </a:blip>
+                    <a:srcRect/>
+                    <a:stretch>
+                      <a:fillRect/>
+                    </a:stretch>
+                  </pic:blipFill>
+                  <pic:spPr bwMode="auto">
+                    <a:xfrm>
+                      <a:off x="0" y="0"/>
+                      <a:ext cx="2038350" cy="2167890"/>
+                    </a:xfrm>
+                    <a:prstGeom prst="rect">
+                      <a:avLst/>
+                    </a:prstGeom>
+                    <a:noFill/>
+                    <a:ln>
+                      <a:noFill/>
+                    </a:ln>
+                  </pic:spPr>
+                </pic:pic>
+              </a:graphicData>
+            </a:graphic>
+          </wp:inline>
+        </w:drawing>
+      </w:r>
+    </w:p>
+    <w:p>
+      <w:pPr>
+        <w:pStyle w:val="Heading4"/>
+      </w:pPr>
+      <w:r>
+        <w:t>The Object-Class Aspect in the System Interface</w:t>
+      </w:r>
+    </w:p>
+    <w:p>
+      <w:r>
+        <w:t xml:space="preserve">The </w:t>
+      </w:r>
+      <w:r>
+        <w:rPr>
+          <w:rStyle w:val="CodeChar"/>
+        </w:rPr>
+        <w:t xml:space="preserve">Class </w:t>
+      </w:r>
+      <w:r>
+        <w:t xml:space="preserve">aspect has </w:t>
+      </w:r>
+      <w:r>
         <w:rPr>
           <w:i/>
         </w:rPr>
-      </w:pPr>
-      <w:r>
-        <w:t xml:space="preserve">It also looks as if you have broken open the </w:t>
-      </w:r>
-      <w:r>
-        <w:t xml:space="preserve">shell of the </w:t>
-      </w:r>
-      <w:r>
-        <w:t>symbol to see its inner workings.</w:t>
-      </w:r>
-      <w:r>
-        <w:t xml:space="preserve"> It looks like you have opened up the system and can see its internal wiring.</w:t>
-      </w:r>
-      <w:r>
+        <w:t>five</w:t>
+      </w:r>
+      <w:r>
+        <w:t xml:space="preserve"> system commands, but only </w:t>
+      </w:r>
+      <w:r>
+        <w:rPr>
+          <w:i/>
+        </w:rPr>
+        <w:t>two</w:t>
+      </w:r>
+      <w:r>
+        <w:t xml:space="preserve"> of them apply to </w:t>
+      </w:r>
+      <w:r>
+        <w:rPr>
+          <w:rStyle w:val="CodeChar"/>
+        </w:rPr>
+        <w:t>Objects</w:t>
+      </w:r>
+      <w:r>
+        <w:t xml:space="preserve">. The other ones apply to references. The </w:t>
+      </w:r>
+      <w:r>
+        <w:rPr>
+          <w:rStyle w:val="CodeChar"/>
+        </w:rPr>
+        <w:t xml:space="preserve">Class </w:t>
+      </w:r>
+      <w:r>
+        <w:t xml:space="preserve">aspect of an </w:t>
+      </w:r>
+      <w:r>
+        <w:rPr>
+          <w:rStyle w:val="CodeChar"/>
+        </w:rPr>
+        <w:t xml:space="preserve">Object </w:t>
+      </w:r>
+      <w:r>
+        <w:t>is controlled through the following commands:</w:t>
+      </w:r>
+    </w:p>
+    <w:p>
+      <w:pPr>
+        <w:pStyle w:val="Spacing"/>
+      </w:pPr>
+    </w:p>
+    <w:p>
+      <w:pPr>
+        <w:pStyle w:val="Code"/>
+        <w:ind w:left="852"/>
+      </w:pPr>
+      <w:r>
+        <w:t>Use As Class</w:t>
+      </w:r>
+    </w:p>
+    <w:p>
+      <w:pPr>
+        <w:pStyle w:val="Code"/>
+        <w:ind w:left="852"/>
+      </w:pPr>
+      <w:r>
+        <w:t>Object-Class Get</w:t>
+      </w:r>
+    </w:p>
+    <w:p>
+      <w:pPr>
+        <w:pStyle w:val="Spacing"/>
+        <w:tabs>
+          <w:tab w:val="left" w:pos="1540"/>
+        </w:tabs>
+      </w:pPr>
+    </w:p>
+    <w:p>
+      <w:r>
+        <w:t xml:space="preserve">The commands are placed inside a triangle, that wraps together the members of the </w:t>
+      </w:r>
+      <w:r>
+        <w:rPr>
+          <w:rStyle w:val="CodeChar"/>
+        </w:rPr>
+        <w:t xml:space="preserve">Class </w:t>
+      </w:r>
+      <w:r>
+        <w:t>aspect:</w:t>
+      </w:r>
+    </w:p>
+    <w:p>
+      <w:pPr>
+        <w:pStyle w:val="Spacing"/>
+      </w:pPr>
+    </w:p>
+    <w:p>
+      <w:pPr>
+        <w:ind w:left="852"/>
+      </w:pPr>
+      <w:r>
+        <w:rPr>
+          <w:noProof/>
+        </w:rPr>
+        <w:drawing>
+          <wp:inline distT="0" distB="0" distL="0" distR="0" wp14:anchorId="7A385739" wp14:editId="5E773066">
+            <wp:extent cx="1543050" cy="1735455"/>
+            <wp:effectExtent l="0" t="0" r="0" b="0"/>
+            <wp:docPr id="25" name="Picture 25"/>
+            <wp:cNvGraphicFramePr>
+              <a:graphicFrameLocks xmlns:a="http://schemas.openxmlformats.org/drawingml/2006/main" noChangeAspect="1"/>
+            </wp:cNvGraphicFramePr>
+            <a:graphic xmlns:a="http://schemas.openxmlformats.org/drawingml/2006/main">
+              <a:graphicData uri="http://schemas.openxmlformats.org/drawingml/2006/picture">
+                <pic:pic xmlns:pic="http://schemas.openxmlformats.org/drawingml/2006/picture">
+                  <pic:nvPicPr>
+                    <pic:cNvPr id="0" name="Picture 3"/>
+                    <pic:cNvPicPr>
+                      <a:picLocks noChangeAspect="1" noChangeArrowheads="1"/>
+                    </pic:cNvPicPr>
+                  </pic:nvPicPr>
+                  <pic:blipFill>
+                    <a:blip r:embed="rId13">
+                      <a:extLst>
+                        <a:ext uri="{28A0092B-C50C-407E-A947-70E740481C1C}">
+                          <a14:useLocalDpi xmlns:a14="http://schemas.microsoft.com/office/drawing/2010/main" val="0"/>
+                        </a:ext>
+                      </a:extLst>
+                    </a:blip>
+                    <a:srcRect/>
+                    <a:stretch>
+                      <a:fillRect/>
+                    </a:stretch>
+                  </pic:blipFill>
+                  <pic:spPr bwMode="auto">
+                    <a:xfrm>
+                      <a:off x="0" y="0"/>
+                      <a:ext cx="1543050" cy="1735455"/>
+                    </a:xfrm>
+                    <a:prstGeom prst="rect">
+                      <a:avLst/>
+                    </a:prstGeom>
+                    <a:noFill/>
+                    <a:ln>
+                      <a:noFill/>
+                    </a:ln>
+                  </pic:spPr>
+                </pic:pic>
+              </a:graphicData>
+            </a:graphic>
+          </wp:inline>
+        </w:drawing>
+      </w:r>
+    </w:p>
+    <w:p>
+      <w:pPr>
+        <w:pStyle w:val="Heading4"/>
+      </w:pPr>
+      <w:r>
+        <w:t>The Execute Aspect in the System Interface</w:t>
+      </w:r>
+    </w:p>
+    <w:p>
+      <w:r>
+        <w:t xml:space="preserve">The </w:t>
+      </w:r>
+      <w:r>
+        <w:rPr>
+          <w:rStyle w:val="CodeChar"/>
+        </w:rPr>
+        <w:t xml:space="preserve">Execute </w:t>
+      </w:r>
+      <w:r>
+        <w:t xml:space="preserve">aspect only applies to executable objects, also called commands. The </w:t>
+      </w:r>
+      <w:r>
+        <w:rPr>
+          <w:rStyle w:val="CodeChar"/>
+        </w:rPr>
+        <w:t xml:space="preserve">Execute </w:t>
+      </w:r>
+      <w:r>
+        <w:t>aspect only has one command:</w:t>
+      </w:r>
+    </w:p>
+    <w:p>
+      <w:pPr>
+        <w:pStyle w:val="Spacing"/>
+      </w:pPr>
+    </w:p>
+    <w:p>
+      <w:pPr>
+        <w:ind w:left="852"/>
+        <w:rPr>
+          <w:rStyle w:val="CodeChar"/>
+        </w:rPr>
+      </w:pPr>
+      <w:r>
+        <w:rPr>
+          <w:rStyle w:val="CodeChar"/>
+        </w:rPr>
+        <w:t>Execute</w:t>
+      </w:r>
+    </w:p>
+    <w:p>
+      <w:pPr>
+        <w:pStyle w:val="Spacing"/>
+        <w:rPr>
+          <w:rStyle w:val="CodeChar"/>
+        </w:rPr>
+      </w:pPr>
+    </w:p>
+    <w:p>
+      <w:r>
+        <w:t xml:space="preserve">The command is placed inside a triangle, that wraps together the members of the </w:t>
+      </w:r>
+      <w:r>
+        <w:rPr>
+          <w:rStyle w:val="CodeChar"/>
+        </w:rPr>
+        <w:t xml:space="preserve">Execute </w:t>
+      </w:r>
+      <w:r>
+        <w:t>aspect:</w:t>
+      </w:r>
+    </w:p>
+    <w:p>
+      <w:pPr>
+        <w:pStyle w:val="Spacing"/>
+      </w:pPr>
+    </w:p>
+    <w:p>
+      <w:pPr>
+        <w:ind w:left="852"/>
+      </w:pPr>
+      <w:r>
+        <w:rPr>
+          <w:noProof/>
+        </w:rPr>
+        <w:drawing>
+          <wp:inline distT="0" distB="0" distL="0" distR="0" wp14:anchorId="1D889B4A" wp14:editId="1CBA1E62">
+            <wp:extent cx="1256665" cy="1519555"/>
+            <wp:effectExtent l="0" t="0" r="0" b="0"/>
+            <wp:docPr id="26" name="Picture 26"/>
+            <wp:cNvGraphicFramePr>
+              <a:graphicFrameLocks xmlns:a="http://schemas.openxmlformats.org/drawingml/2006/main" noChangeAspect="1"/>
+            </wp:cNvGraphicFramePr>
+            <a:graphic xmlns:a="http://schemas.openxmlformats.org/drawingml/2006/main">
+              <a:graphicData uri="http://schemas.openxmlformats.org/drawingml/2006/picture">
+                <pic:pic xmlns:pic="http://schemas.openxmlformats.org/drawingml/2006/picture">
+                  <pic:nvPicPr>
+                    <pic:cNvPr id="0" name="Picture 4"/>
+                    <pic:cNvPicPr>
+                      <a:picLocks noChangeAspect="1" noChangeArrowheads="1"/>
+                    </pic:cNvPicPr>
+                  </pic:nvPicPr>
+                  <pic:blipFill>
+                    <a:blip r:embed="rId14">
+                      <a:lum bright="-18000"/>
+                      <a:extLst>
+                        <a:ext uri="{28A0092B-C50C-407E-A947-70E740481C1C}">
+                          <a14:useLocalDpi xmlns:a14="http://schemas.microsoft.com/office/drawing/2010/main" val="0"/>
+                        </a:ext>
+                      </a:extLst>
+                    </a:blip>
+                    <a:srcRect/>
+                    <a:stretch>
+                      <a:fillRect/>
+                    </a:stretch>
+                  </pic:blipFill>
+                  <pic:spPr bwMode="auto">
+                    <a:xfrm>
+                      <a:off x="0" y="0"/>
+                      <a:ext cx="1256665" cy="1519555"/>
+                    </a:xfrm>
+                    <a:prstGeom prst="rect">
+                      <a:avLst/>
+                    </a:prstGeom>
+                    <a:noFill/>
+                    <a:ln>
+                      <a:noFill/>
+                    </a:ln>
+                  </pic:spPr>
+                </pic:pic>
+              </a:graphicData>
+            </a:graphic>
+          </wp:inline>
+        </w:drawing>
+      </w:r>
+    </w:p>
+    <w:p>
+      <w:pPr>
+        <w:pStyle w:val="Heading4"/>
+      </w:pPr>
+      <w:r>
+        <w:t>The Clone Aspect in the System Interface</w:t>
+      </w:r>
+    </w:p>
+    <w:p>
+      <w:r>
+        <w:t xml:space="preserve">The </w:t>
+      </w:r>
+      <w:r>
+        <w:rPr>
+          <w:rStyle w:val="CodeChar"/>
+        </w:rPr>
+        <w:t xml:space="preserve">Clone </w:t>
+      </w:r>
+      <w:r>
+        <w:t>aspect is controlled through two commands:</w:t>
+      </w:r>
+    </w:p>
+    <w:p>
+      <w:pPr>
+        <w:pStyle w:val="Spacing"/>
+      </w:pPr>
+    </w:p>
+    <w:p>
+      <w:pPr>
+        <w:pStyle w:val="Code"/>
+        <w:ind w:left="852"/>
+      </w:pPr>
+      <w:r>
+        <w:t>Clone Get</w:t>
+      </w:r>
+    </w:p>
+    <w:p>
+      <w:pPr>
+        <w:pStyle w:val="Code"/>
+        <w:ind w:left="852"/>
+      </w:pPr>
+      <w:r>
+        <w:t>Clone Set</w:t>
+      </w:r>
+    </w:p>
+    <w:p>
+      <w:pPr>
+        <w:pStyle w:val="Spacing"/>
+      </w:pPr>
+    </w:p>
+    <w:p>
+      <w:r>
+        <w:t xml:space="preserve">Both commands have a </w:t>
+      </w:r>
+      <w:r>
+        <w:rPr>
+          <w:rStyle w:val="CodeChar"/>
+        </w:rPr>
+        <w:t xml:space="preserve">Depth </w:t>
+      </w:r>
+      <w:r>
+        <w:t>parameter to indicate the cloning depth.</w:t>
+      </w:r>
+    </w:p>
+    <w:p>
+      <w:pPr>
+        <w:pStyle w:val="Spacing"/>
+      </w:pPr>
+    </w:p>
+    <w:p>
+      <w:r>
+        <w:t xml:space="preserve">The commands are placed inside a triangle, that wraps together the members of the </w:t>
+      </w:r>
+      <w:r>
+        <w:rPr>
+          <w:rStyle w:val="CodeChar"/>
+        </w:rPr>
+        <w:t xml:space="preserve">Clone </w:t>
+      </w:r>
+      <w:r>
+        <w:t>aspect:</w:t>
+      </w:r>
+    </w:p>
+    <w:p>
+      <w:pPr>
+        <w:pStyle w:val="Spacing"/>
+      </w:pPr>
+    </w:p>
+    <w:p>
+      <w:pPr>
+        <w:ind w:left="852"/>
+      </w:pPr>
+      <w:r>
+        <w:rPr>
+          <w:noProof/>
+        </w:rPr>
+        <w:drawing>
+          <wp:inline distT="0" distB="0" distL="0" distR="0" wp14:anchorId="2B2C476E" wp14:editId="5CBD18C8">
+            <wp:extent cx="2221230" cy="2188210"/>
+            <wp:effectExtent l="0" t="0" r="0" b="0"/>
+            <wp:docPr id="27" name="Picture 27"/>
+            <wp:cNvGraphicFramePr>
+              <a:graphicFrameLocks xmlns:a="http://schemas.openxmlformats.org/drawingml/2006/main" noChangeAspect="1"/>
+            </wp:cNvGraphicFramePr>
+            <a:graphic xmlns:a="http://schemas.openxmlformats.org/drawingml/2006/main">
+              <a:graphicData uri="http://schemas.openxmlformats.org/drawingml/2006/picture">
+                <pic:pic xmlns:pic="http://schemas.openxmlformats.org/drawingml/2006/picture">
+                  <pic:nvPicPr>
+                    <pic:cNvPr id="0" name="Picture 5"/>
+                    <pic:cNvPicPr>
+                      <a:picLocks noChangeAspect="1" noChangeArrowheads="1"/>
+                    </pic:cNvPicPr>
+                  </pic:nvPicPr>
+                  <pic:blipFill>
+                    <a:blip r:embed="rId15">
+                      <a:lum bright="-24000"/>
+                      <a:extLst>
+                        <a:ext uri="{28A0092B-C50C-407E-A947-70E740481C1C}">
+                          <a14:useLocalDpi xmlns:a14="http://schemas.microsoft.com/office/drawing/2010/main" val="0"/>
+                        </a:ext>
+                      </a:extLst>
+                    </a:blip>
+                    <a:srcRect/>
+                    <a:stretch>
+                      <a:fillRect/>
+                    </a:stretch>
+                  </pic:blipFill>
+                  <pic:spPr bwMode="auto">
+                    <a:xfrm>
+                      <a:off x="0" y="0"/>
+                      <a:ext cx="2221230" cy="2188210"/>
+                    </a:xfrm>
+                    <a:prstGeom prst="rect">
+                      <a:avLst/>
+                    </a:prstGeom>
+                    <a:noFill/>
+                    <a:ln>
+                      <a:noFill/>
+                    </a:ln>
+                  </pic:spPr>
+                </pic:pic>
+              </a:graphicData>
+            </a:graphic>
+          </wp:inline>
+        </w:drawing>
+      </w:r>
+    </w:p>
+    <w:p>
+      <w:pPr>
+        <w:pStyle w:val="Heading4"/>
+      </w:pPr>
+      <w:r>
+        <w:t>The Data Aspect in the System Interface</w:t>
+      </w:r>
+    </w:p>
+    <w:p>
+      <w:r>
+        <w:t xml:space="preserve">The </w:t>
+      </w:r>
+      <w:r>
+        <w:rPr>
+          <w:rStyle w:val="CodeChar"/>
+        </w:rPr>
+        <w:t xml:space="preserve">Data </w:t>
+      </w:r>
+      <w:r>
+        <w:t>aspect is controlled through two system commands:</w:t>
+      </w:r>
+    </w:p>
+    <w:p>
+      <w:pPr>
+        <w:pStyle w:val="Spacing"/>
+      </w:pPr>
+    </w:p>
+    <w:p>
+      <w:pPr>
+        <w:pStyle w:val="Code"/>
+        <w:ind w:left="852"/>
+      </w:pPr>
+      <w:r>
+        <w:t>Data Get</w:t>
+      </w:r>
+    </w:p>
+    <w:p>
+      <w:pPr>
+        <w:pStyle w:val="Code"/>
+        <w:ind w:left="852"/>
+      </w:pPr>
+      <w:r>
+        <w:t>Data Set</w:t>
+      </w:r>
+    </w:p>
+    <w:p>
+      <w:pPr>
+        <w:pStyle w:val="Spacing"/>
+      </w:pPr>
+    </w:p>
+    <w:p>
+      <w:r>
+        <w:t xml:space="preserve">The </w:t>
+      </w:r>
+      <w:r>
+        <w:rPr>
+          <w:rStyle w:val="CodeChar"/>
+        </w:rPr>
+        <w:t xml:space="preserve">Data Get </w:t>
+      </w:r>
+      <w:r>
+        <w:t xml:space="preserve">and </w:t>
+      </w:r>
+      <w:r>
+        <w:rPr>
+          <w:rStyle w:val="CodeChar"/>
+        </w:rPr>
+        <w:t xml:space="preserve">Data Set </w:t>
+      </w:r>
+      <w:r>
+        <w:t xml:space="preserve">command </w:t>
+      </w:r>
+      <w:r>
+        <w:t>can not be called; they can only be access-controlled to control read-write access to the object and all the contents of the object.</w:t>
+      </w:r>
+    </w:p>
+    <w:p>
+      <w:pPr>
+        <w:pStyle w:val="Spacing"/>
+      </w:pPr>
+    </w:p>
+    <w:p>
+      <w:r>
+        <w:t xml:space="preserve">The commands are placed inside a triangle, that wraps together the members of the </w:t>
+      </w:r>
+      <w:r>
+        <w:rPr>
+          <w:rStyle w:val="CodeChar"/>
+        </w:rPr>
+        <w:t xml:space="preserve">Data </w:t>
+      </w:r>
+      <w:r>
+        <w:t>aspect:</w:t>
+      </w:r>
+    </w:p>
+    <w:p>
+      <w:pPr>
+        <w:pStyle w:val="Spacing"/>
+      </w:pPr>
+    </w:p>
+    <w:p>
+      <w:pPr>
+        <w:ind w:left="852"/>
+      </w:pPr>
+      <w:r>
+        <w:rPr>
+          <w:noProof/>
+        </w:rPr>
+        <w:drawing>
+          <wp:inline distT="0" distB="0" distL="0" distR="0" wp14:anchorId="5D6C97FB" wp14:editId="2A0F6488">
+            <wp:extent cx="1739265" cy="1885315"/>
+            <wp:effectExtent l="0" t="0" r="0" b="0"/>
+            <wp:docPr id="28" name="Picture 28"/>
+            <wp:cNvGraphicFramePr>
+              <a:graphicFrameLocks xmlns:a="http://schemas.openxmlformats.org/drawingml/2006/main" noChangeAspect="1"/>
+            </wp:cNvGraphicFramePr>
+            <a:graphic xmlns:a="http://schemas.openxmlformats.org/drawingml/2006/main">
+              <a:graphicData uri="http://schemas.openxmlformats.org/drawingml/2006/picture">
+                <pic:pic xmlns:pic="http://schemas.openxmlformats.org/drawingml/2006/picture">
+                  <pic:nvPicPr>
+                    <pic:cNvPr id="0" name="Picture 6"/>
+                    <pic:cNvPicPr>
+                      <a:picLocks noChangeAspect="1" noChangeArrowheads="1"/>
+                    </pic:cNvPicPr>
+                  </pic:nvPicPr>
+                  <pic:blipFill>
+                    <a:blip r:embed="rId16" cstate="print">
+                      <a:lum bright="-18000"/>
+                      <a:extLst>
+                        <a:ext uri="{28A0092B-C50C-407E-A947-70E740481C1C}">
+                          <a14:useLocalDpi xmlns:a14="http://schemas.microsoft.com/office/drawing/2010/main" val="0"/>
+                        </a:ext>
+                      </a:extLst>
+                    </a:blip>
+                    <a:srcRect/>
+                    <a:stretch>
+                      <a:fillRect/>
+                    </a:stretch>
+                  </pic:blipFill>
+                  <pic:spPr bwMode="auto">
+                    <a:xfrm>
+                      <a:off x="0" y="0"/>
+                      <a:ext cx="1739265" cy="1885315"/>
+                    </a:xfrm>
+                    <a:prstGeom prst="rect">
+                      <a:avLst/>
+                    </a:prstGeom>
+                    <a:noFill/>
+                    <a:ln>
+                      <a:noFill/>
+                    </a:ln>
+                  </pic:spPr>
+                </pic:pic>
+              </a:graphicData>
+            </a:graphic>
+          </wp:inline>
+        </w:drawing>
+      </w:r>
+    </w:p>
+    <w:p>
+      <w:pPr>
+        <w:pStyle w:val="Heading4"/>
+      </w:pPr>
+      <w:r>
+        <w:t>The Full System Interface for Object</w:t>
+      </w:r>
+    </w:p>
+    <w:p>
+      <w:pPr>
+        <w:ind w:left="568"/>
+      </w:pPr>
+      <w:r>
+        <w:t xml:space="preserve">The full system interface of an </w:t>
+      </w:r>
+      <w:r>
+        <w:rPr>
+          <w:rStyle w:val="CodeChar"/>
+        </w:rPr>
+        <w:t xml:space="preserve">Object </w:t>
+      </w:r>
+      <w:r>
+        <w:t>looks like this:</w:t>
+      </w:r>
+    </w:p>
+    <w:p>
+      <w:pPr>
+        <w:pStyle w:val="Spacing"/>
+      </w:pPr>
+    </w:p>
+    <w:p>
+      <w:pPr>
+        <w:ind w:left="852"/>
+      </w:pPr>
+      <w:r>
+        <w:rPr>
+          <w:noProof/>
+        </w:rPr>
+        <w:drawing>
+          <wp:inline distT="0" distB="0" distL="0" distR="0" wp14:anchorId="2B1727B0" wp14:editId="325A5591">
+            <wp:extent cx="3730625" cy="3843655"/>
+            <wp:effectExtent l="0" t="0" r="0" b="0"/>
+            <wp:docPr id="29" name="Picture 29"/>
+            <wp:cNvGraphicFramePr>
+              <a:graphicFrameLocks xmlns:a="http://schemas.openxmlformats.org/drawingml/2006/main" noChangeAspect="1"/>
+            </wp:cNvGraphicFramePr>
+            <a:graphic xmlns:a="http://schemas.openxmlformats.org/drawingml/2006/main">
+              <a:graphicData uri="http://schemas.openxmlformats.org/drawingml/2006/picture">
+                <pic:pic xmlns:pic="http://schemas.openxmlformats.org/drawingml/2006/picture">
+                  <pic:nvPicPr>
+                    <pic:cNvPr id="0" name="Picture 7"/>
+                    <pic:cNvPicPr>
+                      <a:picLocks noChangeAspect="1" noChangeArrowheads="1"/>
+                    </pic:cNvPicPr>
+                  </pic:nvPicPr>
+                  <pic:blipFill>
+                    <a:blip r:embed="rId17">
+                      <a:lum bright="-18000"/>
+                      <a:extLst>
+                        <a:ext uri="{28A0092B-C50C-407E-A947-70E740481C1C}">
+                          <a14:useLocalDpi xmlns:a14="http://schemas.microsoft.com/office/drawing/2010/main" val="0"/>
+                        </a:ext>
+                      </a:extLst>
+                    </a:blip>
+                    <a:srcRect/>
+                    <a:stretch>
+                      <a:fillRect/>
+                    </a:stretch>
+                  </pic:blipFill>
+                  <pic:spPr bwMode="auto">
+                    <a:xfrm>
+                      <a:off x="0" y="0"/>
+                      <a:ext cx="3730625" cy="3843655"/>
+                    </a:xfrm>
+                    <a:prstGeom prst="rect">
+                      <a:avLst/>
+                    </a:prstGeom>
+                    <a:noFill/>
+                    <a:ln>
+                      <a:noFill/>
+                    </a:ln>
+                  </pic:spPr>
+                </pic:pic>
+              </a:graphicData>
+            </a:graphic>
+          </wp:inline>
+        </w:drawing>
+      </w:r>
+    </w:p>
+    <w:p>
+      <w:pPr>
+        <w:pStyle w:val="Heading3"/>
+      </w:pPr>
+      <w:r>
+        <w:t>System Interface of a Related Item</w:t>
+      </w:r>
+    </w:p>
+    <w:p>
+      <w:r>
+        <w:t xml:space="preserve">When you open up the system interface for a </w:t>
+      </w:r>
+      <w:r>
+        <w:rPr>
+          <w:rStyle w:val="CodeChar"/>
+        </w:rPr>
+        <w:t>Related Item</w:t>
+      </w:r>
+      <w:r>
+        <w:t xml:space="preserve">, you get to see the system commands that apply to </w:t>
+      </w:r>
+      <w:r>
+        <w:rPr>
+          <w:rStyle w:val="CodeChar"/>
+        </w:rPr>
+        <w:t>Related Item</w:t>
+      </w:r>
+      <w:r>
+        <w:rPr>
+          <w:rStyle w:val="CodeChar"/>
+        </w:rPr>
+        <w:t>s</w:t>
+      </w:r>
+      <w:r>
+        <w:t xml:space="preserve">. Aspects, that apply to a </w:t>
+      </w:r>
+      <w:r>
+        <w:rPr>
+          <w:rStyle w:val="CodeChar"/>
+        </w:rPr>
+        <w:t xml:space="preserve">Related Item </w:t>
+      </w:r>
+      <w:r>
+        <w:t>are:</w:t>
+      </w:r>
+    </w:p>
+    <w:p>
+      <w:pPr>
+        <w:pStyle w:val="Spacing"/>
+      </w:pPr>
+    </w:p>
+    <w:p>
+      <w:pPr>
+        <w:ind w:left="852"/>
+      </w:pPr>
+      <w:r>
+        <w:t xml:space="preserve">- </w:t>
+      </w:r>
+      <w:r>
+        <w:rPr>
+          <w:rStyle w:val="CodeChar"/>
+        </w:rPr>
+        <w:t>Reference</w:t>
+      </w:r>
+    </w:p>
+    <w:p>
+      <w:pPr>
+        <w:ind w:left="852"/>
+      </w:pPr>
+      <w:r>
+        <w:t xml:space="preserve">- </w:t>
+      </w:r>
+      <w:r>
+        <w:rPr>
+          <w:rStyle w:val="CodeChar"/>
+        </w:rPr>
+        <w:t>Object</w:t>
+      </w:r>
+    </w:p>
+    <w:p>
+      <w:pPr>
+        <w:ind w:left="852"/>
+      </w:pPr>
+      <w:r>
+        <w:t xml:space="preserve">- </w:t>
+      </w:r>
+      <w:proofErr w:type="spellStart"/>
+      <w:r>
+        <w:rPr>
+          <w:rStyle w:val="CodeChar"/>
+        </w:rPr>
+        <w:t>Existance</w:t>
+      </w:r>
+      <w:proofErr w:type="spellEnd"/>
+    </w:p>
+    <w:p>
+      <w:pPr>
+        <w:ind w:left="852"/>
+        <w:rPr>
+          <w:rStyle w:val="CodeChar"/>
+        </w:rPr>
+      </w:pPr>
+      <w:r>
+        <w:t xml:space="preserve">- </w:t>
+      </w:r>
+      <w:r>
+        <w:rPr>
+          <w:rStyle w:val="CodeChar"/>
+        </w:rPr>
+        <w:t>Class</w:t>
+      </w:r>
+    </w:p>
+    <w:p>
+      <w:pPr>
+        <w:ind w:left="852"/>
+        <w:rPr>
+          <w:rStyle w:val="CodeChar"/>
+        </w:rPr>
+      </w:pPr>
+      <w:r>
+        <w:t xml:space="preserve">- </w:t>
+      </w:r>
+      <w:r>
+        <w:rPr>
+          <w:rStyle w:val="CodeChar"/>
+        </w:rPr>
+        <w:t>Name</w:t>
+      </w:r>
+    </w:p>
+    <w:p>
+      <w:pPr>
+        <w:pStyle w:val="Heading4"/>
+      </w:pPr>
+      <w:r>
+        <w:t>The Reference Aspect in the System Interface</w:t>
+      </w:r>
+    </w:p>
+    <w:p>
+      <w:r>
+        <w:t xml:space="preserve">The </w:t>
+      </w:r>
+      <w:r>
+        <w:rPr>
+          <w:rStyle w:val="CodeChar"/>
+        </w:rPr>
+        <w:t xml:space="preserve">Reference </w:t>
+      </w:r>
+      <w:r>
+        <w:t>aspect is controlled through only one command:</w:t>
+      </w:r>
+    </w:p>
+    <w:p>
+      <w:pPr>
+        <w:pStyle w:val="Spacing"/>
+      </w:pPr>
+    </w:p>
+    <w:p>
+      <w:pPr>
+        <w:ind w:left="852"/>
+      </w:pPr>
+      <w:r>
+        <w:rPr>
+          <w:rStyle w:val="CodeChar"/>
+        </w:rPr>
+        <w:t xml:space="preserve">Reference </w:t>
+      </w:r>
+      <w:r>
+        <w:rPr>
+          <w:rStyle w:val="CodeChar"/>
+        </w:rPr>
+        <w:t>Get</w:t>
+      </w:r>
+    </w:p>
+    <w:p>
+      <w:pPr>
+        <w:pStyle w:val="Spacing"/>
+      </w:pPr>
+    </w:p>
+    <w:p>
+      <w:r>
+        <w:t xml:space="preserve">The </w:t>
+      </w:r>
+      <w:r>
+        <w:rPr>
+          <w:rStyle w:val="CodeChar"/>
+        </w:rPr>
+        <w:t xml:space="preserve">Reference </w:t>
+      </w:r>
+      <w:r>
+        <w:t xml:space="preserve">aspect is placed inside a triangle, that wraps together the members to control the </w:t>
+      </w:r>
+      <w:r>
+        <w:rPr>
+          <w:rStyle w:val="CodeChar"/>
+        </w:rPr>
+        <w:t xml:space="preserve">Reference </w:t>
+      </w:r>
+      <w:r>
+        <w:t>aspect:</w:t>
+      </w:r>
+    </w:p>
+    <w:p>
+      <w:pPr>
+        <w:pStyle w:val="Spacing"/>
+      </w:pPr>
+    </w:p>
+    <w:p>
+      <w:pPr>
+        <w:ind w:left="852"/>
+      </w:pPr>
+      <w:r>
+        <w:rPr>
+          <w:noProof/>
+        </w:rPr>
+        <w:drawing>
+          <wp:inline distT="0" distB="0" distL="0" distR="0" wp14:anchorId="2B9081E9" wp14:editId="61D48C94">
+            <wp:extent cx="1383030" cy="1605915"/>
+            <wp:effectExtent l="0" t="0" r="0" b="0"/>
+            <wp:docPr id="42" name="Picture 42"/>
+            <wp:cNvGraphicFramePr>
+              <a:graphicFrameLocks xmlns:a="http://schemas.openxmlformats.org/drawingml/2006/main" noChangeAspect="1"/>
+            </wp:cNvGraphicFramePr>
+            <a:graphic xmlns:a="http://schemas.openxmlformats.org/drawingml/2006/main">
+              <a:graphicData uri="http://schemas.openxmlformats.org/drawingml/2006/picture">
+                <pic:pic xmlns:pic="http://schemas.openxmlformats.org/drawingml/2006/picture">
+                  <pic:nvPicPr>
+                    <pic:cNvPr id="0" name="Picture 1"/>
+                    <pic:cNvPicPr>
+                      <a:picLocks noChangeAspect="1" noChangeArrowheads="1"/>
+                    </pic:cNvPicPr>
+                  </pic:nvPicPr>
+                  <pic:blipFill>
+                    <a:blip r:embed="rId18">
+                      <a:lum bright="-18000"/>
+                      <a:extLst>
+                        <a:ext uri="{28A0092B-C50C-407E-A947-70E740481C1C}">
+                          <a14:useLocalDpi xmlns:a14="http://schemas.microsoft.com/office/drawing/2010/main" val="0"/>
+                        </a:ext>
+                      </a:extLst>
+                    </a:blip>
+                    <a:srcRect/>
+                    <a:stretch>
+                      <a:fillRect/>
+                    </a:stretch>
+                  </pic:blipFill>
+                  <pic:spPr bwMode="auto">
+                    <a:xfrm>
+                      <a:off x="0" y="0"/>
+                      <a:ext cx="1383030" cy="1605915"/>
+                    </a:xfrm>
+                    <a:prstGeom prst="rect">
+                      <a:avLst/>
+                    </a:prstGeom>
+                    <a:noFill/>
+                    <a:ln>
+                      <a:noFill/>
+                    </a:ln>
+                  </pic:spPr>
+                </pic:pic>
+              </a:graphicData>
+            </a:graphic>
+          </wp:inline>
+        </w:drawing>
+      </w:r>
+    </w:p>
+    <w:p>
+      <w:pPr>
+        <w:pStyle w:val="Heading4"/>
+      </w:pPr>
+      <w:r>
+        <w:t>The Object Aspect in the System Interface</w:t>
+      </w:r>
+    </w:p>
+    <w:p>
+      <w:r>
+        <w:t xml:space="preserve">The </w:t>
+      </w:r>
+      <w:r>
+        <w:rPr>
+          <w:rStyle w:val="CodeChar"/>
+        </w:rPr>
+        <w:t xml:space="preserve">Object </w:t>
+      </w:r>
+      <w:r>
+        <w:t xml:space="preserve">aspect of a </w:t>
+      </w:r>
+      <w:r>
+        <w:rPr>
+          <w:rStyle w:val="CodeChar"/>
+        </w:rPr>
+        <w:t xml:space="preserve">Related Item </w:t>
+      </w:r>
+      <w:r>
+        <w:t>is controlled through several commands:</w:t>
+      </w:r>
+    </w:p>
+    <w:p>
+      <w:pPr>
+        <w:pStyle w:val="Spacing"/>
+      </w:pPr>
+    </w:p>
+    <w:p>
+      <w:pPr>
+        <w:pStyle w:val="Code"/>
+        <w:ind w:left="852"/>
+      </w:pPr>
+      <w:r>
+        <w:t>Object Get</w:t>
+      </w:r>
+    </w:p>
+    <w:p>
+      <w:pPr>
+        <w:pStyle w:val="Code"/>
+        <w:ind w:left="852"/>
+      </w:pPr>
+      <w:r>
+        <w:t>Object Set</w:t>
+      </w:r>
+    </w:p>
+    <w:p>
+      <w:pPr>
+        <w:pStyle w:val="Code"/>
+        <w:ind w:left="852"/>
+      </w:pPr>
+      <w:r>
+        <w:t xml:space="preserve">Use Reference As Object </w:t>
+      </w:r>
+    </w:p>
+    <w:p>
+      <w:pPr>
+        <w:pStyle w:val="Spacing"/>
+      </w:pPr>
+    </w:p>
+    <w:p>
+      <w:r>
+        <w:t xml:space="preserve">The commands are placed inside a triangle, that wraps together the members of the </w:t>
+      </w:r>
+      <w:r>
+        <w:rPr>
+          <w:rStyle w:val="CodeChar"/>
+        </w:rPr>
+        <w:t xml:space="preserve">Object </w:t>
+      </w:r>
+      <w:r>
+        <w:t>aspect:</w:t>
+      </w:r>
+    </w:p>
+    <w:p>
+      <w:pPr>
+        <w:pStyle w:val="Spacing"/>
+      </w:pPr>
+    </w:p>
+    <w:p>
+      <w:pPr>
+        <w:ind w:left="852"/>
+      </w:pPr>
+      <w:r>
+        <w:rPr>
+          <w:noProof/>
+        </w:rPr>
+        <w:drawing>
+          <wp:inline distT="0" distB="0" distL="0" distR="0" wp14:anchorId="3221E7CD" wp14:editId="59C67BBD">
+            <wp:extent cx="2284095" cy="2114550"/>
+            <wp:effectExtent l="0" t="0" r="0" b="0"/>
+            <wp:docPr id="43" name="Picture 43"/>
+            <wp:cNvGraphicFramePr>
+              <a:graphicFrameLocks xmlns:a="http://schemas.openxmlformats.org/drawingml/2006/main" noChangeAspect="1"/>
+            </wp:cNvGraphicFramePr>
+            <a:graphic xmlns:a="http://schemas.openxmlformats.org/drawingml/2006/main">
+              <a:graphicData uri="http://schemas.openxmlformats.org/drawingml/2006/picture">
+                <pic:pic xmlns:pic="http://schemas.openxmlformats.org/drawingml/2006/picture">
+                  <pic:nvPicPr>
+                    <pic:cNvPr id="0" name="Picture 2"/>
+                    <pic:cNvPicPr>
+                      <a:picLocks noChangeAspect="1" noChangeArrowheads="1"/>
+                    </pic:cNvPicPr>
+                  </pic:nvPicPr>
+                  <pic:blipFill>
+                    <a:blip r:embed="rId19">
+                      <a:lum bright="-18000"/>
+                      <a:extLst>
+                        <a:ext uri="{28A0092B-C50C-407E-A947-70E740481C1C}">
+                          <a14:useLocalDpi xmlns:a14="http://schemas.microsoft.com/office/drawing/2010/main" val="0"/>
+                        </a:ext>
+                      </a:extLst>
+                    </a:blip>
+                    <a:srcRect/>
+                    <a:stretch>
+                      <a:fillRect/>
+                    </a:stretch>
+                  </pic:blipFill>
+                  <pic:spPr bwMode="auto">
+                    <a:xfrm>
+                      <a:off x="0" y="0"/>
+                      <a:ext cx="2284095" cy="2114550"/>
+                    </a:xfrm>
+                    <a:prstGeom prst="rect">
+                      <a:avLst/>
+                    </a:prstGeom>
+                    <a:noFill/>
+                    <a:ln>
+                      <a:noFill/>
+                    </a:ln>
+                  </pic:spPr>
+                </pic:pic>
+              </a:graphicData>
+            </a:graphic>
+          </wp:inline>
+        </w:drawing>
+      </w:r>
+    </w:p>
+    <w:p>
+      <w:pPr>
+        <w:pStyle w:val="Heading4"/>
+      </w:pPr>
+      <w:r>
+        <w:t>The Existence Aspect in the System Interface</w:t>
+      </w:r>
+    </w:p>
+    <w:p>
+      <w:r>
+        <w:t xml:space="preserve">The </w:t>
+      </w:r>
+      <w:r>
+        <w:rPr>
+          <w:rStyle w:val="CodeChar"/>
+        </w:rPr>
+        <w:t xml:space="preserve">Existence </w:t>
+      </w:r>
+      <w:r>
+        <w:t>aspect is controlled through two commands and an attribute:</w:t>
+      </w:r>
+    </w:p>
+    <w:p>
+      <w:pPr>
+        <w:pStyle w:val="Spacing"/>
+      </w:pPr>
+    </w:p>
+    <w:p>
+      <w:pPr>
+        <w:pStyle w:val="Code"/>
+        <w:ind w:left="852"/>
+      </w:pPr>
+      <w:r>
+        <w:t>New</w:t>
+      </w:r>
+    </w:p>
+    <w:p>
+      <w:pPr>
+        <w:pStyle w:val="Code"/>
+        <w:ind w:left="852"/>
+      </w:pPr>
+      <w:r>
+        <w:t>Annul</w:t>
+      </w:r>
+    </w:p>
+    <w:p>
+      <w:pPr>
+        <w:pStyle w:val="Code"/>
+        <w:ind w:left="852"/>
+      </w:pPr>
+      <w:r>
+        <w:t>Is Something</w:t>
+      </w:r>
+    </w:p>
+    <w:p>
+      <w:pPr>
+        <w:pStyle w:val="Spacing"/>
+      </w:pPr>
+    </w:p>
+    <w:p>
+      <w:r>
+        <w:t xml:space="preserve">The members are placed inside a triangle, that wraps together the members of the </w:t>
+      </w:r>
+      <w:r>
+        <w:rPr>
+          <w:rStyle w:val="CodeChar"/>
+        </w:rPr>
+        <w:t>Existence</w:t>
+      </w:r>
+      <w:r>
+        <w:t xml:space="preserve"> aspect:</w:t>
+      </w:r>
+    </w:p>
+    <w:p>
+      <w:pPr>
+        <w:pStyle w:val="Spacing"/>
+      </w:pPr>
+    </w:p>
+    <w:p>
+      <w:pPr>
+        <w:ind w:left="852"/>
+      </w:pPr>
+      <w:r>
+        <w:rPr>
+          <w:noProof/>
+        </w:rPr>
+        <w:drawing>
+          <wp:inline distT="0" distB="0" distL="0" distR="0" wp14:anchorId="2E85DA74" wp14:editId="601A50FB">
+            <wp:extent cx="1805305" cy="2041525"/>
+            <wp:effectExtent l="0" t="0" r="0" b="0"/>
+            <wp:docPr id="44" name="Picture 44"/>
+            <wp:cNvGraphicFramePr>
+              <a:graphicFrameLocks xmlns:a="http://schemas.openxmlformats.org/drawingml/2006/main" noChangeAspect="1"/>
+            </wp:cNvGraphicFramePr>
+            <a:graphic xmlns:a="http://schemas.openxmlformats.org/drawingml/2006/main">
+              <a:graphicData uri="http://schemas.openxmlformats.org/drawingml/2006/picture">
+                <pic:pic xmlns:pic="http://schemas.openxmlformats.org/drawingml/2006/picture">
+                  <pic:nvPicPr>
+                    <pic:cNvPr id="0" name="Picture 3"/>
+                    <pic:cNvPicPr>
+                      <a:picLocks noChangeAspect="1" noChangeArrowheads="1"/>
+                    </pic:cNvPicPr>
+                  </pic:nvPicPr>
+                  <pic:blipFill>
+                    <a:blip r:embed="rId20">
+                      <a:lum bright="-18000"/>
+                      <a:extLst>
+                        <a:ext uri="{28A0092B-C50C-407E-A947-70E740481C1C}">
+                          <a14:useLocalDpi xmlns:a14="http://schemas.microsoft.com/office/drawing/2010/main" val="0"/>
+                        </a:ext>
+                      </a:extLst>
+                    </a:blip>
+                    <a:srcRect/>
+                    <a:stretch>
+                      <a:fillRect/>
+                    </a:stretch>
+                  </pic:blipFill>
+                  <pic:spPr bwMode="auto">
+                    <a:xfrm>
+                      <a:off x="0" y="0"/>
+                      <a:ext cx="1805305" cy="2041525"/>
+                    </a:xfrm>
+                    <a:prstGeom prst="rect">
+                      <a:avLst/>
+                    </a:prstGeom>
+                    <a:noFill/>
+                    <a:ln>
+                      <a:noFill/>
+                    </a:ln>
+                  </pic:spPr>
+                </pic:pic>
+              </a:graphicData>
+            </a:graphic>
+          </wp:inline>
+        </w:drawing>
+      </w:r>
+    </w:p>
+    <w:p>
+      <w:pPr>
+        <w:pStyle w:val="Heading4"/>
+      </w:pPr>
+      <w:r>
+        <w:t>The Reference-Class Aspect in the System Interface</w:t>
+      </w:r>
+    </w:p>
+    <w:p>
+      <w:r>
+        <w:t xml:space="preserve">The </w:t>
+      </w:r>
+      <w:r>
+        <w:rPr>
+          <w:rStyle w:val="CodeChar"/>
+        </w:rPr>
+        <w:t xml:space="preserve">Class </w:t>
+      </w:r>
+      <w:r>
+        <w:t xml:space="preserve">aspect has </w:t>
+      </w:r>
+      <w:r>
+        <w:rPr>
+          <w:i/>
+        </w:rPr>
+        <w:t>five</w:t>
+      </w:r>
+      <w:r>
+        <w:t xml:space="preserve"> system commands, but only </w:t>
+      </w:r>
+      <w:r>
+        <w:rPr>
+          <w:i/>
+        </w:rPr>
+        <w:t>three</w:t>
+      </w:r>
+      <w:r>
+        <w:t xml:space="preserve"> of them apply to </w:t>
+      </w:r>
+      <w:r>
+        <w:rPr>
+          <w:rStyle w:val="CodeChar"/>
+        </w:rPr>
+        <w:t>Related Items</w:t>
+      </w:r>
+      <w:r>
+        <w:t>:</w:t>
+      </w:r>
+    </w:p>
+    <w:p>
+      <w:pPr>
+        <w:pStyle w:val="Spacing"/>
+      </w:pPr>
+    </w:p>
+    <w:p>
+      <w:pPr>
+        <w:pStyle w:val="Code"/>
+        <w:ind w:left="852"/>
+      </w:pPr>
+      <w:r>
+        <w:t>Class Set</w:t>
+      </w:r>
+    </w:p>
+    <w:p>
+      <w:pPr>
+        <w:pStyle w:val="Code"/>
+        <w:ind w:left="852"/>
+      </w:pPr>
+      <w:r>
+        <w:t>Reference-Class Get</w:t>
+      </w:r>
+    </w:p>
+    <w:p>
+      <w:pPr>
+        <w:pStyle w:val="Code"/>
+        <w:ind w:left="852"/>
+      </w:pPr>
+      <w:r>
+        <w:t>Use Reference As Class</w:t>
+      </w:r>
+    </w:p>
+    <w:p>
+      <w:pPr>
+        <w:pStyle w:val="Spacing"/>
+      </w:pPr>
+    </w:p>
+    <w:p>
+      <w:r>
+        <w:t xml:space="preserve">The commands are placed inside a triangle, that wraps together the members of the </w:t>
+      </w:r>
+      <w:r>
+        <w:rPr>
+          <w:rStyle w:val="CodeChar"/>
+        </w:rPr>
+        <w:t xml:space="preserve">Class </w:t>
+      </w:r>
+      <w:r>
+        <w:t>aspect:</w:t>
+      </w:r>
+    </w:p>
+    <w:p>
+      <w:pPr>
+        <w:pStyle w:val="Spacing"/>
+      </w:pPr>
+    </w:p>
+    <w:p>
+      <w:pPr>
+        <w:ind w:left="852"/>
+      </w:pPr>
+      <w:r>
+        <w:rPr>
+          <w:noProof/>
+        </w:rPr>
+        <w:drawing>
+          <wp:inline distT="0" distB="0" distL="0" distR="0" wp14:anchorId="6CA199E7" wp14:editId="0E9A2244">
+            <wp:extent cx="2301240" cy="2184400"/>
+            <wp:effectExtent l="0" t="0" r="0" b="0"/>
+            <wp:docPr id="45" name="Picture 45"/>
+            <wp:cNvGraphicFramePr>
+              <a:graphicFrameLocks xmlns:a="http://schemas.openxmlformats.org/drawingml/2006/main" noChangeAspect="1"/>
+            </wp:cNvGraphicFramePr>
+            <a:graphic xmlns:a="http://schemas.openxmlformats.org/drawingml/2006/main">
+              <a:graphicData uri="http://schemas.openxmlformats.org/drawingml/2006/picture">
+                <pic:pic xmlns:pic="http://schemas.openxmlformats.org/drawingml/2006/picture">
+                  <pic:nvPicPr>
+                    <pic:cNvPr id="0" name="Picture 4"/>
+                    <pic:cNvPicPr>
+                      <a:picLocks noChangeAspect="1" noChangeArrowheads="1"/>
+                    </pic:cNvPicPr>
+                  </pic:nvPicPr>
+                  <pic:blipFill>
+                    <a:blip r:embed="rId21">
+                      <a:lum bright="-18000"/>
+                      <a:extLst>
+                        <a:ext uri="{28A0092B-C50C-407E-A947-70E740481C1C}">
+                          <a14:useLocalDpi xmlns:a14="http://schemas.microsoft.com/office/drawing/2010/main" val="0"/>
+                        </a:ext>
+                      </a:extLst>
+                    </a:blip>
+                    <a:srcRect/>
+                    <a:stretch>
+                      <a:fillRect/>
+                    </a:stretch>
+                  </pic:blipFill>
+                  <pic:spPr bwMode="auto">
+                    <a:xfrm>
+                      <a:off x="0" y="0"/>
+                      <a:ext cx="2301240" cy="2184400"/>
+                    </a:xfrm>
+                    <a:prstGeom prst="rect">
+                      <a:avLst/>
+                    </a:prstGeom>
+                    <a:noFill/>
+                    <a:ln>
+                      <a:noFill/>
+                    </a:ln>
+                  </pic:spPr>
+                </pic:pic>
+              </a:graphicData>
+            </a:graphic>
+          </wp:inline>
+        </w:drawing>
+      </w:r>
+    </w:p>
+    <w:p>
+      <w:pPr>
+        <w:pStyle w:val="Heading4"/>
+      </w:pPr>
+      <w:r>
+        <w:t>The Name Aspect in the System Interface</w:t>
+      </w:r>
+    </w:p>
+    <w:p>
+      <w:r>
+        <w:t xml:space="preserve">The </w:t>
+      </w:r>
+      <w:r>
+        <w:rPr>
+          <w:rStyle w:val="CodeChar"/>
+        </w:rPr>
+        <w:t>Name</w:t>
+      </w:r>
+      <w:r>
+        <w:t xml:space="preserve"> aspect is controlled through two commands:</w:t>
+      </w:r>
+    </w:p>
+    <w:p>
+      <w:pPr>
+        <w:pStyle w:val="Spacing"/>
+      </w:pPr>
+    </w:p>
+    <w:p>
+      <w:pPr>
+        <w:pStyle w:val="Code"/>
+        <w:ind w:left="852"/>
+      </w:pPr>
+      <w:r>
+        <w:t>Name Get</w:t>
+      </w:r>
+    </w:p>
+    <w:p>
+      <w:pPr>
+        <w:pStyle w:val="Code"/>
+        <w:ind w:left="852"/>
+      </w:pPr>
+      <w:r>
+        <w:t>Name Set</w:t>
+      </w:r>
+    </w:p>
+    <w:p>
+      <w:pPr>
+        <w:pStyle w:val="Spacing"/>
+      </w:pPr>
+    </w:p>
+    <w:p>
+      <w:r>
+        <w:t xml:space="preserve">The commands are placed inside a triangle, that wraps together the members of the </w:t>
+      </w:r>
+      <w:r>
+        <w:rPr>
+          <w:rStyle w:val="CodeChar"/>
+        </w:rPr>
+        <w:t>Name</w:t>
+      </w:r>
+      <w:r>
+        <w:rPr>
+          <w:rStyle w:val="CodeChar"/>
+        </w:rPr>
         <w:t xml:space="preserve"> </w:t>
       </w:r>
       <w:r>
-        <w:t xml:space="preserve">The system </w:t>
-      </w:r>
-      <w:r>
-        <w:t xml:space="preserve">interface </w:t>
-      </w:r>
-      <w:r>
-        <w:t>is like seeing the setup of the symbol machine.</w:t>
-      </w:r>
+        <w:t>aspect:</w:t>
+      </w:r>
+    </w:p>
+    <w:p>
+      <w:pPr>
+        <w:pStyle w:val="Spacing"/>
+      </w:pPr>
+    </w:p>
+    <w:p>
+      <w:pPr>
+        <w:ind w:left="852"/>
+      </w:pPr>
+      <w:r>
+        <w:rPr>
+          <w:noProof/>
+        </w:rPr>
+        <w:drawing>
+          <wp:inline distT="0" distB="0" distL="0" distR="0" wp14:anchorId="4A213B2E" wp14:editId="77E8418D">
+            <wp:extent cx="1589405" cy="1755775"/>
+            <wp:effectExtent l="0" t="0" r="0" b="0"/>
+            <wp:docPr id="46" name="Picture 46"/>
+            <wp:cNvGraphicFramePr>
+              <a:graphicFrameLocks xmlns:a="http://schemas.openxmlformats.org/drawingml/2006/main" noChangeAspect="1"/>
+            </wp:cNvGraphicFramePr>
+            <a:graphic xmlns:a="http://schemas.openxmlformats.org/drawingml/2006/main">
+              <a:graphicData uri="http://schemas.openxmlformats.org/drawingml/2006/picture">
+                <pic:pic xmlns:pic="http://schemas.openxmlformats.org/drawingml/2006/picture">
+                  <pic:nvPicPr>
+                    <pic:cNvPr id="0" name="Picture 5"/>
+                    <pic:cNvPicPr>
+                      <a:picLocks noChangeAspect="1" noChangeArrowheads="1"/>
+                    </pic:cNvPicPr>
+                  </pic:nvPicPr>
+                  <pic:blipFill>
+                    <a:blip r:embed="rId22">
+                      <a:lum bright="-18000"/>
+                      <a:extLst>
+                        <a:ext uri="{28A0092B-C50C-407E-A947-70E740481C1C}">
+                          <a14:useLocalDpi xmlns:a14="http://schemas.microsoft.com/office/drawing/2010/main" val="0"/>
+                        </a:ext>
+                      </a:extLst>
+                    </a:blip>
+                    <a:srcRect/>
+                    <a:stretch>
+                      <a:fillRect/>
+                    </a:stretch>
+                  </pic:blipFill>
+                  <pic:spPr bwMode="auto">
+                    <a:xfrm>
+                      <a:off x="0" y="0"/>
+                      <a:ext cx="1589405" cy="1755775"/>
+                    </a:xfrm>
+                    <a:prstGeom prst="rect">
+                      <a:avLst/>
+                    </a:prstGeom>
+                    <a:noFill/>
+                    <a:ln>
+                      <a:noFill/>
+                    </a:ln>
+                  </pic:spPr>
+                </pic:pic>
+              </a:graphicData>
+            </a:graphic>
+          </wp:inline>
+        </w:drawing>
+      </w:r>
+    </w:p>
+    <w:p>
+      <w:pPr>
+        <w:pStyle w:val="Heading4"/>
+      </w:pPr>
+      <w:r>
+        <w:t>The Full System Interface for Related Item</w:t>
+      </w:r>
+    </w:p>
+    <w:p>
+      <w:r>
+        <w:t xml:space="preserve">The full system interface of a </w:t>
+      </w:r>
+      <w:r>
+        <w:rPr>
+          <w:rStyle w:val="CodeChar"/>
+        </w:rPr>
+        <w:t>Related Item</w:t>
+      </w:r>
+      <w:r>
+        <w:t xml:space="preserve"> looks like this:</w:t>
+      </w:r>
+    </w:p>
+    <w:p>
+      <w:pPr>
+        <w:pStyle w:val="Spacing"/>
+      </w:pPr>
+    </w:p>
+    <w:p>
+      <w:pPr>
+        <w:ind w:left="852"/>
+      </w:pPr>
+      <w:r>
+        <w:rPr>
+          <w:noProof/>
+        </w:rPr>
+        <w:drawing>
+          <wp:inline distT="0" distB="0" distL="0" distR="0" wp14:anchorId="2427C95E" wp14:editId="2564DA77">
+            <wp:extent cx="4063365" cy="3986530"/>
+            <wp:effectExtent l="0" t="0" r="0" b="0"/>
+            <wp:docPr id="47" name="Picture 47"/>
+            <wp:cNvGraphicFramePr>
+              <a:graphicFrameLocks xmlns:a="http://schemas.openxmlformats.org/drawingml/2006/main" noChangeAspect="1"/>
+            </wp:cNvGraphicFramePr>
+            <a:graphic xmlns:a="http://schemas.openxmlformats.org/drawingml/2006/main">
+              <a:graphicData uri="http://schemas.openxmlformats.org/drawingml/2006/picture">
+                <pic:pic xmlns:pic="http://schemas.openxmlformats.org/drawingml/2006/picture">
+                  <pic:nvPicPr>
+                    <pic:cNvPr id="0" name="Picture 6"/>
+                    <pic:cNvPicPr>
+                      <a:picLocks noChangeAspect="1" noChangeArrowheads="1"/>
+                    </pic:cNvPicPr>
+                  </pic:nvPicPr>
+                  <pic:blipFill>
+                    <a:blip r:embed="rId23">
+                      <a:lum bright="-18000"/>
+                      <a:extLst>
+                        <a:ext uri="{28A0092B-C50C-407E-A947-70E740481C1C}">
+                          <a14:useLocalDpi xmlns:a14="http://schemas.microsoft.com/office/drawing/2010/main" val="0"/>
+                        </a:ext>
+                      </a:extLst>
+                    </a:blip>
+                    <a:srcRect/>
+                    <a:stretch>
+                      <a:fillRect/>
+                    </a:stretch>
+                  </pic:blipFill>
+                  <pic:spPr bwMode="auto">
+                    <a:xfrm>
+                      <a:off x="0" y="0"/>
+                      <a:ext cx="4063365" cy="3986530"/>
+                    </a:xfrm>
+                    <a:prstGeom prst="rect">
+                      <a:avLst/>
+                    </a:prstGeom>
+                    <a:noFill/>
+                    <a:ln>
+                      <a:noFill/>
+                    </a:ln>
+                  </pic:spPr>
+                </pic:pic>
+              </a:graphicData>
+            </a:graphic>
+          </wp:inline>
+        </w:drawing>
+      </w:r>
+    </w:p>
+    <w:p>
+      <w:pPr>
+        <w:pStyle w:val="Heading3"/>
+      </w:pPr>
+      <w:r>
+        <w:t>System Interface of a Related List</w:t>
+      </w:r>
+    </w:p>
+    <w:p>
+      <w:r>
+        <w:t xml:space="preserve">When you open up the system interface for a </w:t>
+      </w:r>
+      <w:r>
+        <w:rPr>
+          <w:rStyle w:val="CodeChar"/>
+        </w:rPr>
+        <w:t xml:space="preserve">Related </w:t>
+      </w:r>
+      <w:r>
+        <w:rPr>
+          <w:rStyle w:val="CodeChar"/>
+        </w:rPr>
+        <w:t>List</w:t>
+      </w:r>
+      <w:r>
+        <w:t xml:space="preserve">, you get to see the system commands that apply to </w:t>
+      </w:r>
+      <w:r>
+        <w:rPr>
+          <w:rStyle w:val="CodeChar"/>
+        </w:rPr>
+        <w:t xml:space="preserve">Related </w:t>
+      </w:r>
+      <w:r>
+        <w:rPr>
+          <w:rStyle w:val="CodeChar"/>
+        </w:rPr>
+        <w:t>Lists</w:t>
+      </w:r>
+      <w:r>
+        <w:t xml:space="preserve">. Only the </w:t>
+      </w:r>
+      <w:r>
+        <w:rPr>
+          <w:rStyle w:val="CodeChar"/>
+        </w:rPr>
+        <w:t xml:space="preserve">List </w:t>
+      </w:r>
+      <w:r>
+        <w:t xml:space="preserve">aspect applies to </w:t>
+      </w:r>
+      <w:r>
+        <w:rPr>
+          <w:rStyle w:val="CodeChar"/>
+        </w:rPr>
+        <w:t>Related Lists</w:t>
+      </w:r>
+      <w:r>
+        <w:t xml:space="preserve">. The system interface of a </w:t>
+      </w:r>
+      <w:r>
+        <w:rPr>
+          <w:rStyle w:val="CodeChar"/>
+        </w:rPr>
+        <w:t xml:space="preserve">Related List </w:t>
+      </w:r>
+      <w:r>
+        <w:t xml:space="preserve">will show the </w:t>
+      </w:r>
+      <w:r>
+        <w:rPr>
+          <w:rStyle w:val="CodeChar"/>
+        </w:rPr>
+        <w:t xml:space="preserve">Add </w:t>
+      </w:r>
+      <w:r>
+        <w:t xml:space="preserve">command. The </w:t>
+      </w:r>
+      <w:r>
+        <w:rPr>
+          <w:rStyle w:val="CodeChar"/>
+        </w:rPr>
+        <w:t xml:space="preserve">Add </w:t>
+      </w:r>
+      <w:r>
+        <w:t xml:space="preserve">command has an optional </w:t>
+      </w:r>
+      <w:r>
+        <w:rPr>
+          <w:rStyle w:val="CodeChar"/>
+        </w:rPr>
+        <w:t xml:space="preserve">Item </w:t>
+      </w:r>
+      <w:r>
+        <w:t xml:space="preserve">argument, to add an existing item to the </w:t>
+      </w:r>
+      <w:r>
+        <w:t>list</w:t>
+      </w:r>
+      <w:r>
+        <w:t>.</w:t>
+      </w:r>
+    </w:p>
+    <w:p>
+      <w:pPr>
+        <w:pStyle w:val="Spacing"/>
+      </w:pPr>
+    </w:p>
+    <w:p>
+      <w:r>
+        <w:t xml:space="preserve">So the system interface of a </w:t>
+      </w:r>
+      <w:r>
+        <w:rPr>
+          <w:rStyle w:val="CodeChar"/>
+        </w:rPr>
+        <w:t xml:space="preserve">Related List </w:t>
+      </w:r>
+      <w:r>
+        <w:t>looks like this:</w:t>
+      </w:r>
+    </w:p>
+    <w:p>
+      <w:pPr>
+        <w:pStyle w:val="Spacing"/>
+      </w:pPr>
+    </w:p>
+    <w:p>
+      <w:pPr>
+        <w:ind w:left="852"/>
+      </w:pPr>
+      <w:r>
+        <w:rPr>
+          <w:noProof/>
+        </w:rPr>
+        <w:drawing>
+          <wp:inline distT="0" distB="0" distL="0" distR="0" wp14:anchorId="0164AE09" wp14:editId="0E752DD8">
+            <wp:extent cx="2680335" cy="2383790"/>
+            <wp:effectExtent l="0" t="0" r="0" b="0"/>
+            <wp:docPr id="48" name="Picture 48"/>
+            <wp:cNvGraphicFramePr>
+              <a:graphicFrameLocks xmlns:a="http://schemas.openxmlformats.org/drawingml/2006/main" noChangeAspect="1"/>
+            </wp:cNvGraphicFramePr>
+            <a:graphic xmlns:a="http://schemas.openxmlformats.org/drawingml/2006/main">
+              <a:graphicData uri="http://schemas.openxmlformats.org/drawingml/2006/picture">
+                <pic:pic xmlns:pic="http://schemas.openxmlformats.org/drawingml/2006/picture">
+                  <pic:nvPicPr>
+                    <pic:cNvPr id="0" name="Picture 1"/>
+                    <pic:cNvPicPr>
+                      <a:picLocks noChangeAspect="1" noChangeArrowheads="1"/>
+                    </pic:cNvPicPr>
+                  </pic:nvPicPr>
+                  <pic:blipFill>
+                    <a:blip r:embed="rId24">
+                      <a:lum bright="-18000"/>
+                      <a:extLst>
+                        <a:ext uri="{28A0092B-C50C-407E-A947-70E740481C1C}">
+                          <a14:useLocalDpi xmlns:a14="http://schemas.microsoft.com/office/drawing/2010/main" val="0"/>
+                        </a:ext>
+                      </a:extLst>
+                    </a:blip>
+                    <a:srcRect/>
+                    <a:stretch>
+                      <a:fillRect/>
+                    </a:stretch>
+                  </pic:blipFill>
+                  <pic:spPr bwMode="auto">
+                    <a:xfrm>
+                      <a:off x="0" y="0"/>
+                      <a:ext cx="2680335" cy="2383790"/>
+                    </a:xfrm>
+                    <a:prstGeom prst="rect">
+                      <a:avLst/>
+                    </a:prstGeom>
+                    <a:noFill/>
+                    <a:ln>
+                      <a:noFill/>
+                    </a:ln>
+                  </pic:spPr>
+                </pic:pic>
+              </a:graphicData>
+            </a:graphic>
+          </wp:inline>
+        </w:drawing>
+      </w:r>
+    </w:p>
+    <w:p>
+      <w:pPr>
+        <w:pStyle w:val="Spacing"/>
+      </w:pPr>
+    </w:p>
+    <w:p>
+      <w:pPr>
+        <w:rPr>
+          <w:i/>
+          <w:color w:val="999999"/>
+          <w:sz w:val="16"/>
+        </w:rPr>
+      </w:pPr>
+      <w:r>
+        <w:t xml:space="preserve">But more members may be introduced later. Specifically you would probably would want to centrally control the </w:t>
+      </w:r>
+      <w:r>
+        <w:rPr>
+          <w:rStyle w:val="CodeChar"/>
+        </w:rPr>
+        <w:t xml:space="preserve">Class </w:t>
+      </w:r>
+      <w:r>
+        <w:t>aspect of all the items in the list.</w:t>
+      </w:r>
+    </w:p>
+    <w:p>
+      <w:pPr>
+        <w:pStyle w:val="Heading3"/>
+      </w:pPr>
+      <w:r>
+        <w:t>System Interface of a Related List Item</w:t>
+      </w:r>
+    </w:p>
+    <w:p>
+      <w:r>
+        <w:t xml:space="preserve">When you open up the system interface for a </w:t>
+      </w:r>
+      <w:r>
+        <w:rPr>
+          <w:rStyle w:val="CodeChar"/>
+        </w:rPr>
+        <w:t>Related List Item</w:t>
+      </w:r>
+      <w:r>
+        <w:t xml:space="preserve">, you get to see the system commands that apply to </w:t>
+      </w:r>
+      <w:r>
+        <w:rPr>
+          <w:rStyle w:val="CodeChar"/>
+        </w:rPr>
+        <w:t>Related List Items</w:t>
+      </w:r>
+      <w:r>
+        <w:t xml:space="preserve">. Aspects, that apply to a </w:t>
+      </w:r>
+      <w:r>
+        <w:rPr>
+          <w:rStyle w:val="CodeChar"/>
+        </w:rPr>
+        <w:t xml:space="preserve">Related List Item </w:t>
+      </w:r>
+      <w:r>
+        <w:t>are:</w:t>
+      </w:r>
+    </w:p>
+    <w:p>
+      <w:pPr>
+        <w:pStyle w:val="Spacing"/>
+      </w:pPr>
+    </w:p>
+    <w:p>
+      <w:pPr>
+        <w:ind w:left="852"/>
+      </w:pPr>
+      <w:r>
+        <w:t xml:space="preserve">- </w:t>
+      </w:r>
+      <w:r>
+        <w:rPr>
+          <w:rStyle w:val="CodeChar"/>
+        </w:rPr>
+        <w:t>Reference</w:t>
+      </w:r>
+    </w:p>
+    <w:p>
+      <w:pPr>
+        <w:ind w:left="852"/>
+      </w:pPr>
+      <w:r>
+        <w:t xml:space="preserve">- </w:t>
+      </w:r>
+      <w:r>
+        <w:rPr>
+          <w:rStyle w:val="CodeChar"/>
+        </w:rPr>
+        <w:t>Object</w:t>
+      </w:r>
+    </w:p>
+    <w:p>
+      <w:pPr>
+        <w:ind w:left="852"/>
+      </w:pPr>
+      <w:r>
+        <w:t xml:space="preserve">- </w:t>
+      </w:r>
+      <w:r>
+        <w:rPr>
+          <w:rStyle w:val="CodeChar"/>
+        </w:rPr>
+        <w:t>Existence</w:t>
+      </w:r>
+    </w:p>
+    <w:p>
+      <w:pPr>
+        <w:ind w:left="852"/>
+        <w:rPr>
+          <w:rStyle w:val="CodeChar"/>
+        </w:rPr>
+      </w:pPr>
+      <w:r>
+        <w:t xml:space="preserve">- </w:t>
+      </w:r>
+      <w:r>
+        <w:rPr>
+          <w:rStyle w:val="CodeChar"/>
+        </w:rPr>
+        <w:t>Class</w:t>
+      </w:r>
+    </w:p>
+    <w:p>
+      <w:pPr>
+        <w:ind w:left="852"/>
+        <w:rPr>
+          <w:rStyle w:val="CodeChar"/>
+        </w:rPr>
+      </w:pPr>
+      <w:r>
+        <w:t xml:space="preserve">- </w:t>
+      </w:r>
+      <w:r>
+        <w:rPr>
+          <w:rStyle w:val="CodeChar"/>
+        </w:rPr>
+        <w:t>List</w:t>
+      </w:r>
+    </w:p>
+    <w:p>
+      <w:pPr>
+        <w:pStyle w:val="Spacing"/>
+        <w:rPr>
+          <w:rStyle w:val="CodeChar"/>
+        </w:rPr>
+      </w:pPr>
+    </w:p>
+    <w:p>
+      <w:r>
+        <w:t xml:space="preserve">Those are the same as a </w:t>
+      </w:r>
+      <w:r>
+        <w:rPr>
+          <w:rStyle w:val="CodeChar"/>
+        </w:rPr>
+        <w:t>Related Item</w:t>
+      </w:r>
+      <w:r>
+        <w:t xml:space="preserve">, minus the </w:t>
+      </w:r>
+      <w:r>
+        <w:rPr>
+          <w:rStyle w:val="CodeChar"/>
+        </w:rPr>
+        <w:t xml:space="preserve">Name </w:t>
+      </w:r>
+      <w:r>
+        <w:t xml:space="preserve">aspect, plus the </w:t>
+      </w:r>
+      <w:r>
+        <w:rPr>
+          <w:rStyle w:val="CodeChar"/>
+        </w:rPr>
+        <w:t xml:space="preserve">List </w:t>
+      </w:r>
+      <w:r>
+        <w:t>aspect.</w:t>
+      </w:r>
+    </w:p>
+    <w:p>
+      <w:pPr>
+        <w:pStyle w:val="Spacing"/>
+      </w:pPr>
+    </w:p>
+    <w:p>
+      <w:r>
+        <w:t xml:space="preserve">Only the </w:t>
+      </w:r>
+      <w:r>
+        <w:rPr>
+          <w:rStyle w:val="CodeChar"/>
+        </w:rPr>
+        <w:t xml:space="preserve">List </w:t>
+      </w:r>
+      <w:r>
+        <w:t xml:space="preserve">aspect for the </w:t>
+      </w:r>
+      <w:r>
+        <w:rPr>
+          <w:rStyle w:val="CodeChar"/>
+        </w:rPr>
+        <w:t xml:space="preserve">Related List Item </w:t>
+      </w:r>
+      <w:r>
+        <w:t xml:space="preserve">is explained here. The other aspects were already worked out in the article </w:t>
+      </w:r>
+      <w:r>
+        <w:rPr>
+          <w:i/>
+        </w:rPr>
+        <w:t>System Interface for Related Item</w:t>
+      </w:r>
+      <w:r>
+        <w:t>.</w:t>
+      </w:r>
+    </w:p>
+    <w:p>
+      <w:pPr>
+        <w:pStyle w:val="Heading4"/>
+      </w:pPr>
+      <w:r>
+        <w:t>Related List Item’s List Aspect in the System Interface</w:t>
+      </w:r>
+    </w:p>
+    <w:p>
+      <w:r>
+        <w:t xml:space="preserve">The </w:t>
+      </w:r>
+      <w:r>
+        <w:rPr>
+          <w:rStyle w:val="CodeChar"/>
+        </w:rPr>
+        <w:t xml:space="preserve">List </w:t>
+      </w:r>
+      <w:r>
+        <w:t xml:space="preserve">aspect of the </w:t>
+      </w:r>
+      <w:r>
+        <w:rPr>
+          <w:rStyle w:val="CodeChar"/>
+        </w:rPr>
+        <w:t xml:space="preserve">Related List Item </w:t>
+      </w:r>
+      <w:r>
+        <w:t>is represented by:</w:t>
+      </w:r>
+    </w:p>
+    <w:p>
+      <w:pPr>
+        <w:pStyle w:val="Spacing"/>
+      </w:pPr>
+    </w:p>
+    <w:p>
+      <w:pPr>
+        <w:ind w:left="852"/>
+      </w:pPr>
+      <w:r>
+        <w:t xml:space="preserve">- </w:t>
+      </w:r>
+      <w:r>
+        <w:rPr>
+          <w:rStyle w:val="CodeChar"/>
+        </w:rPr>
+        <w:t>Remove</w:t>
+      </w:r>
+    </w:p>
+    <w:p>
+      <w:pPr>
+        <w:ind w:left="1136"/>
+      </w:pPr>
+      <w:r>
+        <w:t xml:space="preserve">The command, which removes the item from the list </w:t>
+      </w:r>
+    </w:p>
+    <w:p>
+      <w:pPr>
+        <w:ind w:left="852"/>
+      </w:pPr>
+      <w:r>
+        <w:t xml:space="preserve">- </w:t>
+      </w:r>
+      <w:r>
+        <w:rPr>
+          <w:rStyle w:val="CodeChar"/>
+        </w:rPr>
+        <w:t>List</w:t>
+      </w:r>
+    </w:p>
+    <w:p>
+      <w:pPr>
+        <w:ind w:left="1136"/>
+      </w:pPr>
+      <w:r>
+        <w:t xml:space="preserve">A reference to the </w:t>
+      </w:r>
+      <w:r>
+        <w:rPr>
+          <w:rStyle w:val="CodeChar"/>
+        </w:rPr>
+        <w:t>List</w:t>
+      </w:r>
+      <w:r>
+        <w:t xml:space="preserve"> that the </w:t>
+      </w:r>
+      <w:r>
+        <w:rPr>
+          <w:rStyle w:val="CodeChar"/>
+        </w:rPr>
+        <w:t xml:space="preserve">Related Item </w:t>
+      </w:r>
+      <w:r>
+        <w:t>it is part of.</w:t>
+      </w:r>
+    </w:p>
+    <w:p>
+      <w:pPr>
+        <w:pStyle w:val="Spacing"/>
+      </w:pPr>
+    </w:p>
+    <w:p>
+      <w:r>
+        <w:t xml:space="preserve">The members are placed inside an interface, that wraps together the members of the </w:t>
+      </w:r>
+      <w:r>
+        <w:rPr>
+          <w:rStyle w:val="CodeChar"/>
+        </w:rPr>
+        <w:t>List</w:t>
+      </w:r>
+      <w:r>
+        <w:t xml:space="preserve"> aspect:</w:t>
+      </w:r>
+    </w:p>
+    <w:p>
+      <w:pPr>
+        <w:pStyle w:val="Spacing"/>
+      </w:pPr>
+    </w:p>
+    <w:p>
+      <w:pPr>
+        <w:ind w:left="852"/>
+      </w:pPr>
+      <w:r>
+        <w:rPr>
+          <w:noProof/>
+        </w:rPr>
+        <w:drawing>
+          <wp:inline distT="0" distB="0" distL="0" distR="0" wp14:anchorId="563F6EBB" wp14:editId="5A87CCDB">
+            <wp:extent cx="2875915" cy="2420620"/>
+            <wp:effectExtent l="0" t="0" r="0" b="0"/>
+            <wp:docPr id="49" name="Picture 49"/>
+            <wp:cNvGraphicFramePr>
+              <a:graphicFrameLocks xmlns:a="http://schemas.openxmlformats.org/drawingml/2006/main" noChangeAspect="1"/>
+            </wp:cNvGraphicFramePr>
+            <a:graphic xmlns:a="http://schemas.openxmlformats.org/drawingml/2006/main">
+              <a:graphicData uri="http://schemas.openxmlformats.org/drawingml/2006/picture">
+                <pic:pic xmlns:pic="http://schemas.openxmlformats.org/drawingml/2006/picture">
+                  <pic:nvPicPr>
+                    <pic:cNvPr id="0" name="Picture 1"/>
+                    <pic:cNvPicPr>
+                      <a:picLocks noChangeAspect="1" noChangeArrowheads="1"/>
+                    </pic:cNvPicPr>
+                  </pic:nvPicPr>
+                  <pic:blipFill>
+                    <a:blip r:embed="rId25" cstate="print">
+                      <a:lum bright="-24000" contrast="6000"/>
+                      <a:extLst>
+                        <a:ext uri="{28A0092B-C50C-407E-A947-70E740481C1C}">
+                          <a14:useLocalDpi xmlns:a14="http://schemas.microsoft.com/office/drawing/2010/main" val="0"/>
+                        </a:ext>
+                      </a:extLst>
+                    </a:blip>
+                    <a:srcRect/>
+                    <a:stretch>
+                      <a:fillRect/>
+                    </a:stretch>
+                  </pic:blipFill>
+                  <pic:spPr bwMode="auto">
+                    <a:xfrm>
+                      <a:off x="0" y="0"/>
+                      <a:ext cx="2875915" cy="2420620"/>
+                    </a:xfrm>
+                    <a:prstGeom prst="rect">
+                      <a:avLst/>
+                    </a:prstGeom>
+                    <a:noFill/>
+                    <a:ln>
+                      <a:noFill/>
+                    </a:ln>
+                  </pic:spPr>
+                </pic:pic>
+              </a:graphicData>
+            </a:graphic>
+          </wp:inline>
+        </w:drawing>
+      </w:r>
+    </w:p>
+    <w:p>
+      <w:pPr>
+        <w:pStyle w:val="Heading4"/>
+      </w:pPr>
+      <w:r>
+        <w:t>The Full System Interface for Related Item</w:t>
+      </w:r>
+    </w:p>
+    <w:p>
+      <w:r>
+        <w:t xml:space="preserve">A </w:t>
+      </w:r>
+      <w:r>
+        <w:rPr>
+          <w:rStyle w:val="CodeChar"/>
+        </w:rPr>
+        <w:t xml:space="preserve">Related List Item </w:t>
+      </w:r>
+      <w:r>
+        <w:t xml:space="preserve">is almost the same as a </w:t>
+      </w:r>
+      <w:r>
+        <w:rPr>
+          <w:rStyle w:val="CodeChar"/>
+        </w:rPr>
+        <w:t>Related Item</w:t>
+      </w:r>
+      <w:r>
+        <w:t xml:space="preserve">, so the full system interface of a </w:t>
+      </w:r>
+      <w:r>
+        <w:rPr>
+          <w:rStyle w:val="CodeChar"/>
+        </w:rPr>
+        <w:t>Related List Item</w:t>
+      </w:r>
+      <w:r>
+        <w:t xml:space="preserve"> also shows all the other aspects:</w:t>
+      </w:r>
+    </w:p>
+    <w:p>
+      <w:pPr>
+        <w:pStyle w:val="Spacing"/>
+      </w:pPr>
+    </w:p>
+    <w:p>
+      <w:pPr>
+        <w:ind w:left="852"/>
+      </w:pPr>
+      <w:r>
+        <w:rPr>
+          <w:noProof/>
+        </w:rPr>
+        <w:drawing>
+          <wp:inline distT="0" distB="0" distL="0" distR="0" wp14:anchorId="26CACDFE" wp14:editId="4D4D5A58">
+            <wp:extent cx="3867150" cy="4020185"/>
+            <wp:effectExtent l="0" t="0" r="0" b="0"/>
+            <wp:docPr id="50" name="Picture 50"/>
+            <wp:cNvGraphicFramePr>
+              <a:graphicFrameLocks xmlns:a="http://schemas.openxmlformats.org/drawingml/2006/main" noChangeAspect="1"/>
+            </wp:cNvGraphicFramePr>
+            <a:graphic xmlns:a="http://schemas.openxmlformats.org/drawingml/2006/main">
+              <a:graphicData uri="http://schemas.openxmlformats.org/drawingml/2006/picture">
+                <pic:pic xmlns:pic="http://schemas.openxmlformats.org/drawingml/2006/picture">
+                  <pic:nvPicPr>
+                    <pic:cNvPr id="0" name="Picture 2"/>
+                    <pic:cNvPicPr>
+                      <a:picLocks noChangeAspect="1" noChangeArrowheads="1"/>
+                    </pic:cNvPicPr>
+                  </pic:nvPicPr>
+                  <pic:blipFill>
+                    <a:blip r:embed="rId26">
+                      <a:extLst>
+                        <a:ext uri="{28A0092B-C50C-407E-A947-70E740481C1C}">
+                          <a14:useLocalDpi xmlns:a14="http://schemas.microsoft.com/office/drawing/2010/main" val="0"/>
+                        </a:ext>
+                      </a:extLst>
+                    </a:blip>
+                    <a:srcRect/>
+                    <a:stretch>
+                      <a:fillRect/>
+                    </a:stretch>
+                  </pic:blipFill>
+                  <pic:spPr bwMode="auto">
+                    <a:xfrm>
+                      <a:off x="0" y="0"/>
+                      <a:ext cx="3867150" cy="4020185"/>
+                    </a:xfrm>
+                    <a:prstGeom prst="rect">
+                      <a:avLst/>
+                    </a:prstGeom>
+                    <a:noFill/>
+                    <a:ln>
+                      <a:noFill/>
+                    </a:ln>
+                  </pic:spPr>
+                </pic:pic>
+              </a:graphicData>
+            </a:graphic>
+          </wp:inline>
+        </w:drawing>
+      </w:r>
+    </w:p>
+    <w:p>
+      <w:pPr>
+        <w:pStyle w:val="Heading3"/>
+      </w:pPr>
+      <w:r>
+        <w:t>Use-Command Gets Another Aspect</w:t>
+      </w:r>
+    </w:p>
+    <w:p>
+      <w:r>
+        <w:t xml:space="preserve">The </w:t>
+      </w:r>
+      <w:r>
+        <w:rPr>
+          <w:rStyle w:val="CodeChar"/>
+        </w:rPr>
+        <w:t xml:space="preserve">Use As Class </w:t>
+      </w:r>
+      <w:r>
+        <w:t xml:space="preserve">command is part of the </w:t>
+      </w:r>
+      <w:r>
+        <w:rPr>
+          <w:rStyle w:val="CodeChar"/>
+        </w:rPr>
+        <w:t>Class</w:t>
+      </w:r>
+      <w:r>
+        <w:t xml:space="preserve"> aspect but </w:t>
+      </w:r>
+      <w:r>
+        <w:rPr>
+          <w:rStyle w:val="CodeChar"/>
+        </w:rPr>
+        <w:t xml:space="preserve">Gets </w:t>
+      </w:r>
+      <w:r>
+        <w:t xml:space="preserve">the </w:t>
+      </w:r>
+      <w:r>
+        <w:rPr>
+          <w:rStyle w:val="CodeChar"/>
+        </w:rPr>
+        <w:t xml:space="preserve">Object </w:t>
+      </w:r>
+      <w:r>
+        <w:t>aspect.</w:t>
+      </w:r>
+    </w:p>
+    <w:p>
+      <w:pPr>
+        <w:pStyle w:val="Spacing"/>
+      </w:pPr>
+    </w:p>
+    <w:p>
+      <w:pPr>
+        <w:ind w:left="852"/>
+      </w:pPr>
+      <w:r>
+        <w:rPr>
+          <w:noProof/>
+        </w:rPr>
+        <w:drawing>
+          <wp:inline distT="0" distB="0" distL="0" distR="0" wp14:anchorId="01FBD01D" wp14:editId="346B920C">
+            <wp:extent cx="1223645" cy="1386840"/>
+            <wp:effectExtent l="0" t="0" r="0" b="0"/>
+            <wp:docPr id="51" name="Picture 51"/>
+            <wp:cNvGraphicFramePr>
+              <a:graphicFrameLocks xmlns:a="http://schemas.openxmlformats.org/drawingml/2006/main" noChangeAspect="1"/>
+            </wp:cNvGraphicFramePr>
+            <a:graphic xmlns:a="http://schemas.openxmlformats.org/drawingml/2006/main">
+              <a:graphicData uri="http://schemas.openxmlformats.org/drawingml/2006/picture">
+                <pic:pic xmlns:pic="http://schemas.openxmlformats.org/drawingml/2006/picture">
+                  <pic:nvPicPr>
+                    <pic:cNvPr id="0" name="Picture 1"/>
+                    <pic:cNvPicPr>
+                      <a:picLocks noChangeAspect="1" noChangeArrowheads="1"/>
+                    </pic:cNvPicPr>
+                  </pic:nvPicPr>
+                  <pic:blipFill>
+                    <a:blip r:embed="rId27">
+                      <a:extLst>
+                        <a:ext uri="{28A0092B-C50C-407E-A947-70E740481C1C}">
+                          <a14:useLocalDpi xmlns:a14="http://schemas.microsoft.com/office/drawing/2010/main" val="0"/>
+                        </a:ext>
+                      </a:extLst>
+                    </a:blip>
+                    <a:srcRect/>
+                    <a:stretch>
+                      <a:fillRect/>
+                    </a:stretch>
+                  </pic:blipFill>
+                  <pic:spPr bwMode="auto">
+                    <a:xfrm>
+                      <a:off x="0" y="0"/>
+                      <a:ext cx="1223645" cy="1386840"/>
+                    </a:xfrm>
+                    <a:prstGeom prst="rect">
+                      <a:avLst/>
+                    </a:prstGeom>
+                    <a:noFill/>
+                    <a:ln>
+                      <a:noFill/>
+                    </a:ln>
+                  </pic:spPr>
+                </pic:pic>
+              </a:graphicData>
+            </a:graphic>
+          </wp:inline>
+        </w:drawing>
+      </w:r>
+    </w:p>
+    <w:p>
+      <w:pPr>
+        <w:pStyle w:val="Spacing"/>
+      </w:pPr>
+    </w:p>
+    <w:p>
+      <w:r>
+        <w:t xml:space="preserve">A </w:t>
+      </w:r>
+      <w:r>
+        <w:rPr>
+          <w:rStyle w:val="CodeChar"/>
+        </w:rPr>
+        <w:t>Use</w:t>
+      </w:r>
+      <w:r>
+        <w:t xml:space="preserve"> commands </w:t>
+      </w:r>
+      <w:r>
+        <w:rPr>
+          <w:rStyle w:val="CodeChar"/>
+        </w:rPr>
+        <w:t>G</w:t>
+      </w:r>
+      <w:r>
+        <w:rPr>
+          <w:rStyle w:val="CodeChar"/>
+        </w:rPr>
+        <w:t>ets</w:t>
+      </w:r>
+      <w:r>
+        <w:rPr>
+          <w:rStyle w:val="CodeChar"/>
+        </w:rPr>
+        <w:t xml:space="preserve"> </w:t>
+      </w:r>
+      <w:r>
+        <w:t xml:space="preserve">a different aspect than what it applies to. The </w:t>
+      </w:r>
+      <w:r>
+        <w:rPr>
+          <w:rStyle w:val="CodeChar"/>
+        </w:rPr>
+        <w:t>Use Reference As </w:t>
+      </w:r>
+      <w:r>
+        <w:rPr>
+          <w:rStyle w:val="CodeChar"/>
+        </w:rPr>
+        <w:t>Object</w:t>
+      </w:r>
+      <w:r>
+        <w:t xml:space="preserve"> command is part of the </w:t>
+      </w:r>
+      <w:r>
+        <w:rPr>
+          <w:rStyle w:val="CodeChar"/>
+        </w:rPr>
+        <w:t xml:space="preserve">Object </w:t>
+      </w:r>
+      <w:r>
+        <w:t xml:space="preserve">aspect but </w:t>
+      </w:r>
+      <w:r>
+        <w:rPr>
+          <w:rStyle w:val="CodeChar"/>
+        </w:rPr>
+        <w:t>Gets</w:t>
+      </w:r>
+      <w:r>
+        <w:t xml:space="preserve"> the </w:t>
+      </w:r>
+      <w:r>
+        <w:rPr>
+          <w:rStyle w:val="CodeChar"/>
+        </w:rPr>
+        <w:t>Reference</w:t>
+      </w:r>
+      <w:r>
+        <w:t xml:space="preserve"> aspect. The </w:t>
+      </w:r>
+      <w:r>
+        <w:rPr>
+          <w:rStyle w:val="CodeChar"/>
+        </w:rPr>
+        <w:t>Use Reference As </w:t>
+      </w:r>
+      <w:r>
+        <w:rPr>
+          <w:rStyle w:val="CodeChar"/>
+        </w:rPr>
+        <w:t xml:space="preserve">Class </w:t>
+      </w:r>
+      <w:r>
+        <w:t xml:space="preserve">command is part of the </w:t>
+      </w:r>
+      <w:r>
+        <w:rPr>
+          <w:rStyle w:val="CodeChar"/>
+        </w:rPr>
+        <w:t xml:space="preserve">Class </w:t>
+      </w:r>
+      <w:r>
+        <w:t xml:space="preserve">aspect, but </w:t>
+      </w:r>
+      <w:r>
+        <w:rPr>
+          <w:rStyle w:val="CodeChar"/>
+        </w:rPr>
+        <w:t xml:space="preserve">Gets </w:t>
+      </w:r>
+      <w:r>
+        <w:t xml:space="preserve">the </w:t>
+      </w:r>
+      <w:r>
+        <w:rPr>
+          <w:rStyle w:val="CodeChar"/>
+        </w:rPr>
+        <w:t xml:space="preserve">Reference </w:t>
+      </w:r>
+      <w:r>
+        <w:t>aspect.</w:t>
+      </w:r>
+    </w:p>
+    <w:p>
+      <w:pPr>
+        <w:pStyle w:val="Spacing"/>
+      </w:pPr>
+    </w:p>
+    <w:p>
+      <w:r>
+        <w:t xml:space="preserve">How a </w:t>
+      </w:r>
+      <w:r>
+        <w:rPr>
+          <w:rStyle w:val="CodeChar"/>
+        </w:rPr>
+        <w:t xml:space="preserve">Use </w:t>
+      </w:r>
+      <w:r>
+        <w:t xml:space="preserve">command delegates to a </w:t>
+      </w:r>
+      <w:r>
+        <w:rPr>
+          <w:rStyle w:val="CodeChar"/>
+        </w:rPr>
+        <w:t xml:space="preserve">Get </w:t>
+      </w:r>
+      <w:r>
+        <w:t xml:space="preserve">command </w:t>
+      </w:r>
+      <w:r>
+        <w:t>of the other aspect is not visible in the system interface, because that is private implementation. You only get to see the public members of the system objects, not their implementation.</w:t>
+      </w:r>
+    </w:p>
+    <w:p>
+      <w:pPr>
+        <w:pStyle w:val="Heading3"/>
+      </w:pPr>
+      <w:r>
+        <w:t>Aspect-In-A-Triangle</w:t>
+      </w:r>
+    </w:p>
+    <w:p>
+      <w:r>
+        <w:t>An aspect is represented by a triangle containing system commands:</w:t>
+      </w:r>
+    </w:p>
+    <w:p>
+      <w:pPr>
+        <w:pStyle w:val="Spacing"/>
+      </w:pPr>
+    </w:p>
+    <w:p>
+      <w:pPr>
+        <w:ind w:left="852"/>
+      </w:pPr>
+      <w:r>
+        <w:rPr>
+          <w:noProof/>
+        </w:rPr>
+        <w:drawing>
+          <wp:inline distT="0" distB="0" distL="0" distR="0" wp14:anchorId="56AE7965" wp14:editId="7E73FC04">
+            <wp:extent cx="1223645" cy="1386840"/>
+            <wp:effectExtent l="0" t="0" r="0" b="0"/>
+            <wp:docPr id="52" name="Picture 52"/>
+            <wp:cNvGraphicFramePr>
+              <a:graphicFrameLocks xmlns:a="http://schemas.openxmlformats.org/drawingml/2006/main" noChangeAspect="1"/>
+            </wp:cNvGraphicFramePr>
+            <a:graphic xmlns:a="http://schemas.openxmlformats.org/drawingml/2006/main">
+              <a:graphicData uri="http://schemas.openxmlformats.org/drawingml/2006/picture">
+                <pic:pic xmlns:pic="http://schemas.openxmlformats.org/drawingml/2006/picture">
+                  <pic:nvPicPr>
+                    <pic:cNvPr id="0" name="Picture 1"/>
+                    <pic:cNvPicPr>
+                      <a:picLocks noChangeAspect="1" noChangeArrowheads="1"/>
+                    </pic:cNvPicPr>
+                  </pic:nvPicPr>
+                  <pic:blipFill>
+                    <a:blip r:embed="rId27">
+                      <a:extLst>
+                        <a:ext uri="{28A0092B-C50C-407E-A947-70E740481C1C}">
+                          <a14:useLocalDpi xmlns:a14="http://schemas.microsoft.com/office/drawing/2010/main" val="0"/>
+                        </a:ext>
+                      </a:extLst>
+                    </a:blip>
+                    <a:srcRect/>
+                    <a:stretch>
+                      <a:fillRect/>
+                    </a:stretch>
+                  </pic:blipFill>
+                  <pic:spPr bwMode="auto">
+                    <a:xfrm>
+                      <a:off x="0" y="0"/>
+                      <a:ext cx="1223645" cy="1386840"/>
+                    </a:xfrm>
+                    <a:prstGeom prst="rect">
+                      <a:avLst/>
+                    </a:prstGeom>
+                    <a:noFill/>
+                    <a:ln>
+                      <a:noFill/>
+                    </a:ln>
+                  </pic:spPr>
+                </pic:pic>
+              </a:graphicData>
+            </a:graphic>
+          </wp:inline>
+        </w:drawing>
+      </w:r>
+    </w:p>
+    <w:p>
+      <w:pPr>
+        <w:pStyle w:val="Spacing"/>
+      </w:pPr>
+    </w:p>
+    <w:p>
+      <w:r>
+        <w:t xml:space="preserve">It was a design choice to have system commands placed inside a triangle, that represents the aspect, because it does not always look best to explicitly qualify each </w:t>
+      </w:r>
+      <w:r>
+        <w:rPr>
+          <w:rStyle w:val="CodeChar"/>
+        </w:rPr>
+        <w:t xml:space="preserve">Class </w:t>
+      </w:r>
+      <w:r>
+        <w:t>command with ‘</w:t>
+      </w:r>
+      <w:r>
+        <w:rPr>
+          <w:rStyle w:val="CodeChar"/>
+        </w:rPr>
+        <w:t>Class </w:t>
+      </w:r>
+      <w:r>
+        <w:rPr>
+          <w:rStyle w:val="CodeChar"/>
+        </w:rPr>
+        <w:t>.</w:t>
+      </w:r>
+      <w:r>
+        <w:rPr>
+          <w:rStyle w:val="CodeChar"/>
+        </w:rPr>
+        <w:t> </w:t>
+      </w:r>
+      <w:r>
+        <w:t xml:space="preserve">’ So you can directly call the </w:t>
+      </w:r>
+      <w:r>
+        <w:rPr>
+          <w:rStyle w:val="CodeChar"/>
+        </w:rPr>
+        <w:t xml:space="preserve">Use As Class </w:t>
+      </w:r>
+      <w:r>
+        <w:t>command and not use something like:</w:t>
+      </w:r>
+    </w:p>
+    <w:p>
+      <w:pPr>
+        <w:pStyle w:val="Spacing"/>
+      </w:pPr>
+    </w:p>
+    <w:p>
+      <w:pPr>
+        <w:ind w:left="852"/>
+      </w:pPr>
+      <w:r>
+        <w:rPr>
+          <w:rStyle w:val="CodeChar"/>
+        </w:rPr>
+        <w:t>Class . Use As Class</w:t>
+      </w:r>
+    </w:p>
+    <w:p>
+      <w:pPr>
+        <w:ind w:left="852"/>
+        <w:rPr>
+          <w:rStyle w:val="CodeChar"/>
+        </w:rPr>
+      </w:pPr>
+      <w:r>
+        <w:rPr>
+          <w:rStyle w:val="CodeChar"/>
+        </w:rPr>
+        <w:t>Class . Use Object As</w:t>
+      </w:r>
+      <w:r>
+        <w:rPr>
+          <w:rStyle w:val="CodeChar"/>
+        </w:rPr>
+        <w:t xml:space="preserve"> </w:t>
+      </w:r>
+    </w:p>
+    <w:p>
+      <w:pPr>
+        <w:ind w:left="852"/>
+      </w:pPr>
+      <w:r>
+        <w:rPr>
+          <w:rStyle w:val="CodeChar"/>
+        </w:rPr>
+        <w:t>Object . Use As Class</w:t>
+      </w:r>
+    </w:p>
+    <w:p>
+      <w:pPr>
+        <w:pStyle w:val="Spacing"/>
+      </w:pPr>
+    </w:p>
+    <w:p>
+      <w:r>
+        <w:t xml:space="preserve">That last one </w:t>
+      </w:r>
+      <w:r>
+        <w:rPr>
+          <w:i/>
+        </w:rPr>
+        <w:t>looks</w:t>
+      </w:r>
+      <w:r>
+        <w:t xml:space="preserve"> fine, but places a class-related action inside the </w:t>
+      </w:r>
+      <w:r>
+        <w:rPr>
+          <w:rStyle w:val="CodeChar"/>
+        </w:rPr>
+        <w:t xml:space="preserve">Object </w:t>
+      </w:r>
+      <w:r>
+        <w:t xml:space="preserve">aspect, which you do not want, because you want to keep all commands that apply to the </w:t>
+      </w:r>
+      <w:r>
+        <w:rPr>
+          <w:rStyle w:val="CodeChar"/>
+        </w:rPr>
+        <w:t xml:space="preserve">Class </w:t>
+      </w:r>
+      <w:r>
+        <w:t xml:space="preserve">aspect together under the </w:t>
+      </w:r>
+      <w:r>
+        <w:rPr>
+          <w:rStyle w:val="CodeChar"/>
+        </w:rPr>
+        <w:t xml:space="preserve">Class </w:t>
+      </w:r>
+      <w:r>
+        <w:t>aspect.</w:t>
+      </w:r>
+    </w:p>
+    <w:p>
+      <w:pPr>
+        <w:pStyle w:val="Spacing"/>
+      </w:pPr>
+    </w:p>
+    <w:p>
+      <w:r>
+        <w:t>All-in-all: this is a design choice.</w:t>
+      </w:r>
+    </w:p>
+    <w:p>
+      <w:pPr>
+        <w:pStyle w:val="Heading3"/>
+      </w:pPr>
+      <w:r>
+        <w:t>System Interfaces of Objects and References</w:t>
+      </w:r>
+    </w:p>
+    <w:p>
+      <w:r>
+        <w:t xml:space="preserve">There are system commands that apply to </w:t>
+      </w:r>
+      <w:r>
+        <w:rPr>
+          <w:rStyle w:val="CodeChar"/>
+        </w:rPr>
+        <w:t xml:space="preserve">Objects </w:t>
+      </w:r>
+      <w:r>
+        <w:t xml:space="preserve">and system commands that apply to </w:t>
+      </w:r>
+      <w:r>
+        <w:rPr>
+          <w:rStyle w:val="CodeChar"/>
+        </w:rPr>
+        <w:t>References</w:t>
+      </w:r>
+      <w:r>
+        <w:t xml:space="preserve">, but when you show the system interface of a symbol, which do you show? The system interface of the </w:t>
+      </w:r>
+      <w:r>
+        <w:rPr>
+          <w:rStyle w:val="CodeChar"/>
+        </w:rPr>
+        <w:t xml:space="preserve">Object </w:t>
+      </w:r>
+      <w:r>
+        <w:t xml:space="preserve">or the system interface of the </w:t>
+      </w:r>
+      <w:r>
+        <w:rPr>
+          <w:rStyle w:val="CodeChar"/>
+        </w:rPr>
+        <w:t>Reference</w:t>
+      </w:r>
+      <w:r>
+        <w:t>?</w:t>
+      </w:r>
+    </w:p>
+    <w:p>
+      <w:pPr>
+        <w:pStyle w:val="Spacing"/>
+      </w:pPr>
+    </w:p>
+    <w:p>
+      <w:pPr>
+        <w:ind w:left="852"/>
+      </w:pPr>
+      <w:r>
+        <w:rPr>
+          <w:noProof/>
+        </w:rPr>
+        <w:drawing>
+          <wp:inline distT="0" distB="0" distL="0" distR="0" wp14:anchorId="23D1D1FC" wp14:editId="43717A6D">
+            <wp:extent cx="920750" cy="864235"/>
+            <wp:effectExtent l="0" t="0" r="0" b="0"/>
+            <wp:docPr id="53" name="Picture 53"/>
+            <wp:cNvGraphicFramePr>
+              <a:graphicFrameLocks xmlns:a="http://schemas.openxmlformats.org/drawingml/2006/main" noChangeAspect="1"/>
+            </wp:cNvGraphicFramePr>
+            <a:graphic xmlns:a="http://schemas.openxmlformats.org/drawingml/2006/main">
+              <a:graphicData uri="http://schemas.openxmlformats.org/drawingml/2006/picture">
+                <pic:pic xmlns:pic="http://schemas.openxmlformats.org/drawingml/2006/picture">
+                  <pic:nvPicPr>
+                    <pic:cNvPr id="0" name="Picture 1"/>
+                    <pic:cNvPicPr>
+                      <a:picLocks noChangeAspect="1" noChangeArrowheads="1"/>
+                    </pic:cNvPicPr>
+                  </pic:nvPicPr>
+                  <pic:blipFill>
+                    <a:blip r:embed="rId6">
+                      <a:extLst>
+                        <a:ext uri="{28A0092B-C50C-407E-A947-70E740481C1C}">
+                          <a14:useLocalDpi xmlns:a14="http://schemas.microsoft.com/office/drawing/2010/main" val="0"/>
+                        </a:ext>
+                      </a:extLst>
+                    </a:blip>
+                    <a:srcRect/>
+                    <a:stretch>
+                      <a:fillRect/>
+                    </a:stretch>
+                  </pic:blipFill>
+                  <pic:spPr bwMode="auto">
+                    <a:xfrm>
+                      <a:off x="0" y="0"/>
+                      <a:ext cx="920750" cy="864235"/>
+                    </a:xfrm>
+                    <a:prstGeom prst="rect">
+                      <a:avLst/>
+                    </a:prstGeom>
+                    <a:noFill/>
+                    <a:ln>
+                      <a:noFill/>
+                    </a:ln>
+                  </pic:spPr>
+                </pic:pic>
+              </a:graphicData>
+            </a:graphic>
+          </wp:inline>
+        </w:drawing>
+      </w:r>
+    </w:p>
+    <w:p>
+      <w:pPr>
+        <w:pStyle w:val="Spacing"/>
+      </w:pPr>
+    </w:p>
+    <w:p>
+      <w:r>
+        <w:t xml:space="preserve">The solution for this problem is that you always deal with </w:t>
+      </w:r>
+      <w:r>
+        <w:rPr>
+          <w:i/>
+        </w:rPr>
+        <w:t>references</w:t>
+      </w:r>
+      <w:r>
+        <w:t xml:space="preserve"> to objects, never with the object directly, so when you open up the system interface of a symbol, the system interface of the </w:t>
+      </w:r>
+      <w:r>
+        <w:rPr>
+          <w:rStyle w:val="CodeChar"/>
+        </w:rPr>
+        <w:t xml:space="preserve">Reference </w:t>
+      </w:r>
+      <w:r>
+        <w:t xml:space="preserve">is shown. However, inside of it you will find the referenced </w:t>
+      </w:r>
+      <w:r>
+        <w:rPr>
+          <w:rStyle w:val="CodeChar"/>
+        </w:rPr>
+        <w:t>Object</w:t>
+      </w:r>
+      <w:r>
+        <w:t>, showing its system interface.</w:t>
+      </w:r>
+    </w:p>
+    <w:p>
+      <w:pPr>
+        <w:pStyle w:val="Spacing"/>
+      </w:pPr>
+    </w:p>
+    <w:p>
+      <w:pPr>
+        <w:ind w:left="852"/>
+      </w:pPr>
+      <w:r>
+        <w:rPr>
+          <w:noProof/>
+        </w:rPr>
+        <w:drawing>
+          <wp:inline distT="0" distB="0" distL="0" distR="0" wp14:anchorId="7372852E" wp14:editId="0B6C30E6">
+            <wp:extent cx="1712595" cy="1758950"/>
+            <wp:effectExtent l="0" t="0" r="0" b="0"/>
+            <wp:docPr id="54" name="Picture 54"/>
+            <wp:cNvGraphicFramePr>
+              <a:graphicFrameLocks xmlns:a="http://schemas.openxmlformats.org/drawingml/2006/main" noChangeAspect="1"/>
+            </wp:cNvGraphicFramePr>
+            <a:graphic xmlns:a="http://schemas.openxmlformats.org/drawingml/2006/main">
+              <a:graphicData uri="http://schemas.openxmlformats.org/drawingml/2006/picture">
+                <pic:pic xmlns:pic="http://schemas.openxmlformats.org/drawingml/2006/picture">
+                  <pic:nvPicPr>
+                    <pic:cNvPr id="0" name="Picture 2"/>
+                    <pic:cNvPicPr>
+                      <a:picLocks noChangeAspect="1" noChangeArrowheads="1"/>
+                    </pic:cNvPicPr>
+                  </pic:nvPicPr>
+                  <pic:blipFill>
+                    <a:blip r:embed="rId28">
+                      <a:lum bright="-18000"/>
+                      <a:extLst>
+                        <a:ext uri="{28A0092B-C50C-407E-A947-70E740481C1C}">
+                          <a14:useLocalDpi xmlns:a14="http://schemas.microsoft.com/office/drawing/2010/main" val="0"/>
+                        </a:ext>
+                      </a:extLst>
+                    </a:blip>
+                    <a:srcRect/>
+                    <a:stretch>
+                      <a:fillRect/>
+                    </a:stretch>
+                  </pic:blipFill>
+                  <pic:spPr bwMode="auto">
+                    <a:xfrm>
+                      <a:off x="0" y="0"/>
+                      <a:ext cx="1712595" cy="1758950"/>
+                    </a:xfrm>
+                    <a:prstGeom prst="rect">
+                      <a:avLst/>
+                    </a:prstGeom>
+                    <a:noFill/>
+                    <a:ln>
+                      <a:noFill/>
+                    </a:ln>
+                  </pic:spPr>
+                </pic:pic>
+              </a:graphicData>
+            </a:graphic>
+          </wp:inline>
+        </w:drawing>
+      </w:r>
+    </w:p>
+    <w:p>
+      <w:pPr>
+        <w:pStyle w:val="Heading3"/>
+      </w:pPr>
+      <w:r>
+        <w:t>Preliminariness of the System Interface Notation</w:t>
+      </w:r>
+      <w:bookmarkStart w:id="0" w:name="_GoBack"/>
+      <w:bookmarkEnd w:id="0"/>
+    </w:p>
+    <w:p>
+      <w:r>
+        <w:t>The basics of the system interface notation are not preliminary. But the system interface shows the exact public members of the code base objects. If the code base were to be programmed differently, the system interface members will also look different. Design choices were made in this documentation, which influenced the notation of the system interface members. Perhaps when implementing the code base in the future, different design choices are made and that will change the way the system interfaces look.</w:t>
+      </w:r>
+    </w:p>
+    <w:p>
+      <w:pPr>
+        <w:jc w:val="center"/>
+        <w:rPr>
+          <w:i/>
+        </w:rPr>
+      </w:pPr>
+    </w:p>
+    <w:p>
+      <w:pPr>
+        <w:rPr>
+          <w:i/>
+        </w:rPr>
+      </w:pPr>
     </w:p>
     <w:sectPr>
       <w:pgSz w:w="12240" w:h="15840"/>
@@ -1400,7 +4799,7 @@
   <w:latentStyles w:defLockedState="0" w:defUIPriority="99" w:defSemiHidden="0" w:defUnhideWhenUsed="0" w:defQFormat="0" w:count="376">
     <w:lsdException w:name="Normal" w:uiPriority="0" w:qFormat="1"/>
     <w:lsdException w:name="heading 1" w:uiPriority="9" w:qFormat="1"/>
-    <w:lsdException w:name="heading 2" w:uiPriority="9" w:qFormat="1"/>
+    <w:lsdException w:name="heading 2" w:uiPriority="0" w:qFormat="1"/>
     <w:lsdException w:name="heading 3" w:uiPriority="9" w:qFormat="1"/>
     <w:lsdException w:name="heading 4" w:uiPriority="9" w:qFormat="1"/>
     <w:lsdException w:name="heading 5" w:semiHidden="1" w:uiPriority="9" w:unhideWhenUsed="1" w:qFormat="1"/>
@@ -1852,10 +5251,10 @@
     <w:basedOn w:val="Normal"/>
     <w:next w:val="Normal"/>
     <w:qFormat/>
-    <w:rsid w:val="008F2D9F"/>
+    <w:rsid w:val="004750AC"/>
     <w:pPr>
       <w:keepNext/>
-      <w:spacing w:before="120" w:after="120"/>
+      <w:spacing w:before="180" w:after="120"/>
       <w:outlineLvl w:val="3"/>
     </w:pPr>
     <w:rPr>
@@ -2268,6 +5667,7 @@
   <w:style w:type="paragraph" w:customStyle="1" w:styleId="Spacing">
     <w:name w:val="Spacing"/>
     <w:basedOn w:val="Normal"/>
+    <w:link w:val="SpacingChar"/>
     <w:rsid w:val="00954D31"/>
     <w:rPr>
       <w:sz w:val="12"/>
@@ -2305,6 +5705,16 @@
       <w:color w:val="C0C0C0"/>
       <w:sz w:val="16"/>
       <w:szCs w:val="24"/>
+    </w:rPr>
+  </w:style>
+  <w:style w:type="character" w:customStyle="1" w:styleId="SpacingChar">
+    <w:name w:val="Spacing Char"/>
+    <w:link w:val="Spacing"/>
+    <w:rsid w:val="002E1A96"/>
+    <w:rPr>
+      <w:rFonts w:ascii="Tahoma" w:hAnsi="Tahoma"/>
+      <w:sz w:val="12"/>
+      <w:szCs w:val="26"/>
     </w:rPr>
   </w:style>
 </w:styles>

</xml_diff>